<commit_message>
checking for blank fields
</commit_message>
<xml_diff>
--- a/assets/templates/imm5476.docx
+++ b/assets/templates/imm5476.docx
@@ -279,44 +279,14 @@
           <w:noProof/>
         </w:rPr>
       </w:pPr>
-      <w:r>
-        <w:rPr>
-          <w:rFonts w:ascii="Courier New" w:hAnsi="Courier New" w:cs="Courier New"/>
-          <w:noProof/>
-          <w:sz w:val="20"/>
-          <w:szCs w:val="20"/>
-        </w:rPr>
-        <w:t xml:space="preserve">       </w:t>
-      </w:r>
-      <w:r>
-        <w:rPr>
-          <w:rFonts w:ascii="Courier New" w:hAnsi="Courier New" w:cs="Courier New"/>
-          <w:noProof/>
-          <w:sz w:val="20"/>
-          <w:szCs w:val="20"/>
-        </w:rPr>
-        <w:t>[nameOfOffice]</w:t>
-      </w:r>
-      <w:r>
-        <w:t xml:space="preserve"> </w:t>
-      </w:r>
-      <w:r>
-        <w:rPr>
-          <w:rFonts w:ascii="Courier New" w:hAnsi="Courier New" w:cs="Courier New"/>
-          <w:noProof/>
-          <w:sz w:val="20"/>
-          <w:szCs w:val="20"/>
-        </w:rPr>
-        <w:t>[typeOfApplication]</w:t>
-      </w:r>
-    </w:p>
-    <w:p>
-      <w:pPr>
-        <w:rPr>
-          <w:rFonts w:ascii="Courier New" w:hAnsi="Courier New" w:cs="Courier New"/>
-          <w:noProof/>
-          <w:sz w:val="16"/>
-          <w:szCs w:val="16"/>
+    </w:p>
+    <w:p>
+      <w:pPr>
+        <w:rPr>
+          <w:rFonts w:ascii="Courier New" w:hAnsi="Courier New" w:cs="Courier New"/>
+          <w:noProof/>
+          <w:sz w:val="14"/>
+          <w:szCs w:val="14"/>
         </w:rPr>
       </w:pPr>
     </w:p>

</xml_diff>

<commit_message>
highlight weekends in attendance
</commit_message>
<xml_diff>
--- a/assets/templates/imm5476.docx
+++ b/assets/templates/imm5476.docx
@@ -14,7 +14,7 @@
           <w:noProof/>
         </w:rPr>
         <w:drawing>
-          <wp:anchor distT="0" distB="0" distL="114300" distR="114300" simplePos="0" relativeHeight="251658240" behindDoc="1" locked="0" layoutInCell="1" allowOverlap="1" wp14:anchorId="0C7929F0" wp14:editId="1717A96C">
+          <wp:anchor distT="0" distB="0" distL="114300" distR="114300" simplePos="0" relativeHeight="251658240" behindDoc="1" locked="0" layoutInCell="1" allowOverlap="1" wp14:anchorId="0C7929F0" wp14:editId="68370A0F">
             <wp:simplePos x="0" y="0"/>
             <wp:positionH relativeFrom="margin">
               <wp:align>center</wp:align>
@@ -22,10 +22,10 @@
             <wp:positionV relativeFrom="margin">
               <wp:align>center</wp:align>
             </wp:positionV>
-            <wp:extent cx="7781925" cy="10074910"/>
-            <wp:effectExtent l="0" t="0" r="9525" b="2540"/>
+            <wp:extent cx="7781925" cy="10069200"/>
+            <wp:effectExtent l="0" t="0" r="0" b="8255"/>
             <wp:wrapNone/>
-            <wp:docPr id="420813907" name="Picture 1" descr="PAGE 1"/>
+            <wp:docPr id="420813907" name="Picture 1"/>
             <wp:cNvGraphicFramePr>
               <a:graphicFrameLocks xmlns:a="http://schemas.openxmlformats.org/drawingml/2006/main" noChangeAspect="1"/>
             </wp:cNvGraphicFramePr>
@@ -33,11 +33,11 @@
               <a:graphicData uri="http://schemas.openxmlformats.org/drawingml/2006/picture">
                 <pic:pic xmlns:pic="http://schemas.openxmlformats.org/drawingml/2006/picture">
                   <pic:nvPicPr>
-                    <pic:cNvPr id="420813907" name="Picture 1" descr="PAGE 1"/>
+                    <pic:cNvPr id="420813907" name="Picture 1"/>
                     <pic:cNvPicPr/>
                   </pic:nvPicPr>
                   <pic:blipFill>
-                    <a:blip r:embed="rId4">
+                    <a:blip r:embed="rId4" cstate="print">
                       <a:extLst>
                         <a:ext uri="{28A0092B-C50C-407E-A947-70E740481C1C}">
                           <a14:useLocalDpi xmlns:a14="http://schemas.microsoft.com/office/drawing/2010/main" val="0"/>
@@ -51,7 +51,7 @@
                   <pic:spPr>
                     <a:xfrm>
                       <a:off x="0" y="0"/>
-                      <a:ext cx="7781925" cy="10074910"/>
+                      <a:ext cx="7781925" cy="10069200"/>
                     </a:xfrm>
                     <a:prstGeom prst="rect">
                       <a:avLst/>
@@ -377,6 +377,232 @@
           <w:szCs w:val="20"/>
         </w:rPr>
       </w:pPr>
+      <w:r>
+        <w:rPr>
+          <w:rFonts w:ascii="Courier New" w:hAnsi="Courier New" w:cs="Courier New"/>
+          <w:noProof/>
+        </w:rPr>
+        <mc:AlternateContent>
+          <mc:Choice Requires="wps">
+            <w:drawing>
+              <wp:anchor distT="45720" distB="45720" distL="114300" distR="114300" simplePos="0" relativeHeight="251662336" behindDoc="0" locked="0" layoutInCell="1" allowOverlap="1" wp14:anchorId="571AFB5D" wp14:editId="66C0C9C9">
+                <wp:simplePos x="0" y="0"/>
+                <wp:positionH relativeFrom="column">
+                  <wp:posOffset>234086</wp:posOffset>
+                </wp:positionH>
+                <wp:positionV relativeFrom="page">
+                  <wp:posOffset>7176211</wp:posOffset>
+                </wp:positionV>
+                <wp:extent cx="1957070" cy="228600"/>
+                <wp:effectExtent l="0" t="0" r="0" b="0"/>
+                <wp:wrapNone/>
+                <wp:docPr id="217" name="Text Box 2"/>
+                <wp:cNvGraphicFramePr>
+                  <a:graphicFrameLocks xmlns:a="http://schemas.openxmlformats.org/drawingml/2006/main"/>
+                </wp:cNvGraphicFramePr>
+                <a:graphic xmlns:a="http://schemas.openxmlformats.org/drawingml/2006/main">
+                  <a:graphicData uri="http://schemas.microsoft.com/office/word/2010/wordprocessingShape">
+                    <wps:wsp>
+                      <wps:cNvSpPr txBox="1">
+                        <a:spLocks noChangeArrowheads="1"/>
+                      </wps:cNvSpPr>
+                      <wps:spPr bwMode="auto">
+                        <a:xfrm>
+                          <a:off x="0" y="0"/>
+                          <a:ext cx="1957070" cy="228600"/>
+                        </a:xfrm>
+                        <a:prstGeom prst="rect">
+                          <a:avLst/>
+                        </a:prstGeom>
+                        <a:noFill/>
+                        <a:ln w="9525">
+                          <a:noFill/>
+                          <a:miter lim="800000"/>
+                          <a:headEnd/>
+                          <a:tailEnd/>
+                        </a:ln>
+                      </wps:spPr>
+                      <wps:txbx>
+                        <w:txbxContent>
+                          <w:p>
+                            <w:pPr>
+                              <w:rPr>
+                                <w:rFonts w:ascii="Courier New" w:hAnsi="Courier New" w:cs="Courier New"/>
+                                <w:sz w:val="18"/>
+                                <w:szCs w:val="18"/>
+                              </w:rPr>
+                            </w:pPr>
+                            <w:r>
+                              <w:rPr>
+                                <w:rFonts w:ascii="Courier New" w:hAnsi="Courier New" w:cs="Courier New"/>
+                                <w:sz w:val="18"/>
+                                <w:szCs w:val="18"/>
+                              </w:rPr>
+                              <w:t>ABRAR</w:t>
+                            </w:r>
+                          </w:p>
+                        </w:txbxContent>
+                      </wps:txbx>
+                      <wps:bodyPr rot="0" vert="horz" wrap="square" lIns="91440" tIns="45720" rIns="91440" bIns="45720" anchor="t" anchorCtr="0">
+                        <a:noAutofit/>
+                      </wps:bodyPr>
+                    </wps:wsp>
+                  </a:graphicData>
+                </a:graphic>
+                <wp14:sizeRelH relativeFrom="margin">
+                  <wp14:pctWidth>0</wp14:pctWidth>
+                </wp14:sizeRelH>
+                <wp14:sizeRelV relativeFrom="margin">
+                  <wp14:pctHeight>0</wp14:pctHeight>
+                </wp14:sizeRelV>
+              </wp:anchor>
+            </w:drawing>
+          </mc:Choice>
+          <mc:Fallback>
+            <w:pict>
+              <v:shapetype w14:anchorId="571AFB5D" id="_x0000_t202" coordsize="21600,21600" o:spt="202" path="m,l,21600r21600,l21600,xe">
+                <v:stroke joinstyle="miter"/>
+                <v:path gradientshapeok="t" o:connecttype="rect"/>
+              </v:shapetype>
+              <v:shape id="Text Box 2" o:spid="_x0000_s1026" type="#_x0000_t202" style="position:absolute;margin-left:18.45pt;margin-top:565.05pt;width:154.1pt;height:18pt;z-index:251662336;visibility:visible;mso-wrap-style:square;mso-width-percent:0;mso-height-percent:0;mso-wrap-distance-left:9pt;mso-wrap-distance-top:3.6pt;mso-wrap-distance-right:9pt;mso-wrap-distance-bottom:3.6pt;mso-position-horizontal:absolute;mso-position-horizontal-relative:text;mso-position-vertical:absolute;mso-position-vertical-relative:page;mso-width-percent:0;mso-height-percent:0;mso-width-relative:margin;mso-height-relative:margin;v-text-anchor:top" o:gfxdata="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" filled="f" stroked="f">
+                <v:textbox>
+                  <w:txbxContent>
+                    <w:p>
+                      <w:pPr>
+                        <w:rPr>
+                          <w:rFonts w:ascii="Courier New" w:hAnsi="Courier New" w:cs="Courier New"/>
+                          <w:sz w:val="18"/>
+                          <w:szCs w:val="18"/>
+                        </w:rPr>
+                      </w:pPr>
+                      <w:r>
+                        <w:rPr>
+                          <w:rFonts w:ascii="Courier New" w:hAnsi="Courier New" w:cs="Courier New"/>
+                          <w:sz w:val="18"/>
+                          <w:szCs w:val="18"/>
+                        </w:rPr>
+                        <w:t>ABRAR</w:t>
+                      </w:r>
+                    </w:p>
+                  </w:txbxContent>
+                </v:textbox>
+                <w10:wrap anchory="page"/>
+              </v:shape>
+            </w:pict>
+          </mc:Fallback>
+        </mc:AlternateContent>
+      </w:r>
+      <w:r>
+        <w:rPr>
+          <w:rFonts w:ascii="Courier New" w:hAnsi="Courier New" w:cs="Courier New"/>
+          <w:noProof/>
+        </w:rPr>
+        <mc:AlternateContent>
+          <mc:Choice Requires="wps">
+            <w:drawing>
+              <wp:anchor distT="45720" distB="45720" distL="114300" distR="114300" simplePos="0" relativeHeight="251664384" behindDoc="0" locked="0" layoutInCell="1" allowOverlap="1" wp14:anchorId="55E10B34" wp14:editId="3941333F">
+                <wp:simplePos x="0" y="0"/>
+                <wp:positionH relativeFrom="column">
+                  <wp:posOffset>3847465</wp:posOffset>
+                </wp:positionH>
+                <wp:positionV relativeFrom="page">
+                  <wp:posOffset>7176135</wp:posOffset>
+                </wp:positionV>
+                <wp:extent cx="1957070" cy="228600"/>
+                <wp:effectExtent l="0" t="0" r="0" b="0"/>
+                <wp:wrapNone/>
+                <wp:docPr id="882783371" name="Text Box 2"/>
+                <wp:cNvGraphicFramePr>
+                  <a:graphicFrameLocks xmlns:a="http://schemas.openxmlformats.org/drawingml/2006/main"/>
+                </wp:cNvGraphicFramePr>
+                <a:graphic xmlns:a="http://schemas.openxmlformats.org/drawingml/2006/main">
+                  <a:graphicData uri="http://schemas.microsoft.com/office/word/2010/wordprocessingShape">
+                    <wps:wsp>
+                      <wps:cNvSpPr txBox="1">
+                        <a:spLocks noChangeArrowheads="1"/>
+                      </wps:cNvSpPr>
+                      <wps:spPr bwMode="auto">
+                        <a:xfrm>
+                          <a:off x="0" y="0"/>
+                          <a:ext cx="1957070" cy="228600"/>
+                        </a:xfrm>
+                        <a:prstGeom prst="rect">
+                          <a:avLst/>
+                        </a:prstGeom>
+                        <a:noFill/>
+                        <a:ln w="9525">
+                          <a:noFill/>
+                          <a:miter lim="800000"/>
+                          <a:headEnd/>
+                          <a:tailEnd/>
+                        </a:ln>
+                      </wps:spPr>
+                      <wps:txbx>
+                        <w:txbxContent>
+                          <w:p>
+                            <w:pPr>
+                              <w:rPr>
+                                <w:rFonts w:ascii="Courier New" w:hAnsi="Courier New" w:cs="Courier New"/>
+                                <w:sz w:val="18"/>
+                                <w:szCs w:val="18"/>
+                              </w:rPr>
+                            </w:pPr>
+                            <w:r>
+                              <w:rPr>
+                                <w:rFonts w:ascii="Courier New" w:hAnsi="Courier New" w:cs="Courier New"/>
+                                <w:sz w:val="18"/>
+                                <w:szCs w:val="18"/>
+                              </w:rPr>
+                              <w:t>MUHAMMAD</w:t>
+                            </w:r>
+                          </w:p>
+                        </w:txbxContent>
+                      </wps:txbx>
+                      <wps:bodyPr rot="0" vert="horz" wrap="square" lIns="91440" tIns="45720" rIns="91440" bIns="45720" anchor="t" anchorCtr="0">
+                        <a:noAutofit/>
+                      </wps:bodyPr>
+                    </wps:wsp>
+                  </a:graphicData>
+                </a:graphic>
+                <wp14:sizeRelH relativeFrom="margin">
+                  <wp14:pctWidth>0</wp14:pctWidth>
+                </wp14:sizeRelH>
+                <wp14:sizeRelV relativeFrom="margin">
+                  <wp14:pctHeight>0</wp14:pctHeight>
+                </wp14:sizeRelV>
+              </wp:anchor>
+            </w:drawing>
+          </mc:Choice>
+          <mc:Fallback>
+            <w:pict>
+              <v:shape w14:anchorId="55E10B34" id="_x0000_s1027" type="#_x0000_t202" style="position:absolute;margin-left:302.95pt;margin-top:565.05pt;width:154.1pt;height:18pt;z-index:251664384;visibility:visible;mso-wrap-style:square;mso-width-percent:0;mso-height-percent:0;mso-wrap-distance-left:9pt;mso-wrap-distance-top:3.6pt;mso-wrap-distance-right:9pt;mso-wrap-distance-bottom:3.6pt;mso-position-horizontal:absolute;mso-position-horizontal-relative:text;mso-position-vertical:absolute;mso-position-vertical-relative:page;mso-width-percent:0;mso-height-percent:0;mso-width-relative:margin;mso-height-relative:margin;v-text-anchor:top" o:gfxdata="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" filled="f" stroked="f">
+                <v:textbox>
+                  <w:txbxContent>
+                    <w:p>
+                      <w:pPr>
+                        <w:rPr>
+                          <w:rFonts w:ascii="Courier New" w:hAnsi="Courier New" w:cs="Courier New"/>
+                          <w:sz w:val="18"/>
+                          <w:szCs w:val="18"/>
+                        </w:rPr>
+                      </w:pPr>
+                      <w:r>
+                        <w:rPr>
+                          <w:rFonts w:ascii="Courier New" w:hAnsi="Courier New" w:cs="Courier New"/>
+                          <w:sz w:val="18"/>
+                          <w:szCs w:val="18"/>
+                        </w:rPr>
+                        <w:t>MUHAMMAD</w:t>
+                      </w:r>
+                    </w:p>
+                  </w:txbxContent>
+                </v:textbox>
+                <w10:wrap anchory="page"/>
+              </v:shape>
+            </w:pict>
+          </mc:Fallback>
+        </mc:AlternateContent>
+      </w:r>
     </w:p>
     <w:p>
       <w:pPr>
@@ -486,15 +712,15 @@
         </w:rPr>
         <w:lastRenderedPageBreak/>
         <w:drawing>
-          <wp:anchor distT="0" distB="0" distL="114300" distR="114300" simplePos="0" relativeHeight="251659264" behindDoc="1" locked="0" layoutInCell="1" allowOverlap="1" wp14:anchorId="05353FD1" wp14:editId="29E24EF5">
+          <wp:anchor distT="0" distB="0" distL="114300" distR="114300" simplePos="0" relativeHeight="251659264" behindDoc="1" locked="0" layoutInCell="1" allowOverlap="1" wp14:anchorId="05353FD1" wp14:editId="1A41B4B1">
             <wp:simplePos x="0" y="0"/>
             <wp:positionH relativeFrom="margin">
-              <wp:align>center</wp:align>
+              <wp:posOffset>-7951</wp:posOffset>
             </wp:positionH>
             <wp:positionV relativeFrom="margin">
-              <wp:align>center</wp:align>
+              <wp:posOffset>-463954</wp:posOffset>
             </wp:positionV>
-            <wp:extent cx="7790213" cy="10082319"/>
+            <wp:extent cx="7790213" cy="10079924"/>
             <wp:effectExtent l="0" t="0" r="1270" b="0"/>
             <wp:wrapNone/>
             <wp:docPr id="649137855" name="Picture 2"/>
@@ -505,20 +731,19 @@
               <a:graphicData uri="http://schemas.openxmlformats.org/drawingml/2006/picture">
                 <pic:pic xmlns:pic="http://schemas.openxmlformats.org/drawingml/2006/picture">
                   <pic:nvPicPr>
-                    <pic:cNvPr id="0" name="Picture 2"/>
+                    <pic:cNvPr id="649137855" name="Picture 2"/>
                     <pic:cNvPicPr>
                       <a:picLocks noChangeAspect="1" noChangeArrowheads="1"/>
                     </pic:cNvPicPr>
                   </pic:nvPicPr>
                   <pic:blipFill>
-                    <a:blip r:embed="rId5">
+                    <a:blip r:embed="rId5" cstate="print">
                       <a:extLst>
                         <a:ext uri="{28A0092B-C50C-407E-A947-70E740481C1C}">
                           <a14:useLocalDpi xmlns:a14="http://schemas.microsoft.com/office/drawing/2010/main" val="0"/>
                         </a:ext>
                       </a:extLst>
                     </a:blip>
-                    <a:srcRect/>
                     <a:stretch>
                       <a:fillRect/>
                     </a:stretch>
@@ -526,7 +751,7 @@
                   <pic:spPr bwMode="auto">
                     <a:xfrm>
                       <a:off x="0" y="0"/>
-                      <a:ext cx="7790213" cy="10082319"/>
+                      <a:ext cx="7790213" cy="10079924"/>
                     </a:xfrm>
                     <a:prstGeom prst="rect">
                       <a:avLst/>
@@ -592,156 +817,1504 @@
           <w:szCs w:val="20"/>
         </w:rPr>
       </w:pPr>
-    </w:p>
-    <w:p>
-      <w:pPr>
-        <w:rPr>
-          <w:rFonts w:ascii="Courier New" w:hAnsi="Courier New" w:cs="Courier New"/>
-          <w:noProof/>
-          <w:sz w:val="20"/>
-          <w:szCs w:val="20"/>
-        </w:rPr>
-      </w:pPr>
-    </w:p>
-    <w:p>
-      <w:pPr>
-        <w:rPr>
-          <w:rFonts w:ascii="Courier New" w:hAnsi="Courier New" w:cs="Courier New"/>
-          <w:noProof/>
-          <w:sz w:val="20"/>
-          <w:szCs w:val="20"/>
-        </w:rPr>
-      </w:pPr>
-    </w:p>
-    <w:p>
-      <w:pPr>
-        <w:rPr>
-          <w:rFonts w:ascii="Courier New" w:hAnsi="Courier New" w:cs="Courier New"/>
-          <w:noProof/>
-          <w:sz w:val="20"/>
-          <w:szCs w:val="20"/>
-        </w:rPr>
-      </w:pPr>
-    </w:p>
-    <w:p>
-      <w:pPr>
-        <w:rPr>
-          <w:rFonts w:ascii="Courier New" w:hAnsi="Courier New" w:cs="Courier New"/>
-          <w:noProof/>
-          <w:sz w:val="20"/>
-          <w:szCs w:val="20"/>
-        </w:rPr>
-      </w:pPr>
-    </w:p>
-    <w:p>
-      <w:pPr>
-        <w:rPr>
-          <w:rFonts w:ascii="Courier New" w:hAnsi="Courier New" w:cs="Courier New"/>
-          <w:noProof/>
-          <w:sz w:val="20"/>
-          <w:szCs w:val="20"/>
-        </w:rPr>
-      </w:pPr>
-    </w:p>
-    <w:p>
-      <w:pPr>
-        <w:rPr>
-          <w:rFonts w:ascii="Courier New" w:hAnsi="Courier New" w:cs="Courier New"/>
-          <w:noProof/>
-          <w:sz w:val="20"/>
-          <w:szCs w:val="20"/>
-        </w:rPr>
-      </w:pPr>
-    </w:p>
-    <w:p>
-      <w:pPr>
-        <w:rPr>
-          <w:rFonts w:ascii="Courier New" w:hAnsi="Courier New" w:cs="Courier New"/>
-          <w:noProof/>
-          <w:sz w:val="20"/>
-          <w:szCs w:val="20"/>
-        </w:rPr>
-      </w:pPr>
-    </w:p>
-    <w:p>
-      <w:pPr>
-        <w:rPr>
-          <w:rFonts w:ascii="Courier New" w:hAnsi="Courier New" w:cs="Courier New"/>
-          <w:noProof/>
-          <w:sz w:val="20"/>
-          <w:szCs w:val="20"/>
-        </w:rPr>
-      </w:pPr>
-    </w:p>
-    <w:p>
-      <w:pPr>
-        <w:rPr>
-          <w:rFonts w:ascii="Courier New" w:hAnsi="Courier New" w:cs="Courier New"/>
-          <w:noProof/>
-          <w:sz w:val="20"/>
-          <w:szCs w:val="20"/>
-        </w:rPr>
-      </w:pPr>
-    </w:p>
-    <w:p>
-      <w:pPr>
-        <w:rPr>
-          <w:rFonts w:ascii="Courier New" w:hAnsi="Courier New" w:cs="Courier New"/>
-          <w:noProof/>
-          <w:sz w:val="20"/>
-          <w:szCs w:val="20"/>
-        </w:rPr>
-      </w:pPr>
-    </w:p>
-    <w:p>
-      <w:pPr>
-        <w:rPr>
-          <w:rFonts w:ascii="Courier New" w:hAnsi="Courier New" w:cs="Courier New"/>
-          <w:noProof/>
-          <w:sz w:val="20"/>
-          <w:szCs w:val="20"/>
-        </w:rPr>
-      </w:pPr>
-    </w:p>
-    <w:p>
-      <w:pPr>
-        <w:rPr>
-          <w:rFonts w:ascii="Courier New" w:hAnsi="Courier New" w:cs="Courier New"/>
-          <w:noProof/>
-          <w:sz w:val="20"/>
-          <w:szCs w:val="20"/>
-        </w:rPr>
-      </w:pPr>
-    </w:p>
-    <w:p>
-      <w:pPr>
-        <w:rPr>
-          <w:rFonts w:ascii="Courier New" w:hAnsi="Courier New" w:cs="Courier New"/>
-          <w:noProof/>
-          <w:sz w:val="20"/>
-          <w:szCs w:val="20"/>
-        </w:rPr>
-      </w:pPr>
-    </w:p>
-    <w:p>
-      <w:pPr>
-        <w:rPr>
-          <w:rFonts w:ascii="Courier New" w:hAnsi="Courier New" w:cs="Courier New"/>
-          <w:noProof/>
-          <w:sz w:val="20"/>
-          <w:szCs w:val="20"/>
-        </w:rPr>
-      </w:pPr>
-    </w:p>
-    <w:p>
-      <w:pPr>
-        <w:rPr>
-          <w:rFonts w:ascii="Courier New" w:hAnsi="Courier New" w:cs="Courier New"/>
-          <w:noProof/>
-          <w:sz w:val="20"/>
-          <w:szCs w:val="20"/>
-        </w:rPr>
-      </w:pPr>
+      <w:r>
+        <w:rPr>
+          <w:rFonts w:ascii="Courier New" w:hAnsi="Courier New" w:cs="Courier New"/>
+          <w:noProof/>
+        </w:rPr>
+        <mc:AlternateContent>
+          <mc:Choice Requires="wps">
+            <w:drawing>
+              <wp:anchor distT="45720" distB="45720" distL="114300" distR="114300" simplePos="0" relativeHeight="251668480" behindDoc="0" locked="0" layoutInCell="1" allowOverlap="1" wp14:anchorId="3264A09F" wp14:editId="087F95A9">
+                <wp:simplePos x="0" y="0"/>
+                <wp:positionH relativeFrom="column">
+                  <wp:posOffset>3850947</wp:posOffset>
+                </wp:positionH>
+                <wp:positionV relativeFrom="page">
+                  <wp:posOffset>1773555</wp:posOffset>
+                </wp:positionV>
+                <wp:extent cx="806824" cy="228600"/>
+                <wp:effectExtent l="0" t="0" r="0" b="0"/>
+                <wp:wrapNone/>
+                <wp:docPr id="830938410" name="Text Box 2"/>
+                <wp:cNvGraphicFramePr>
+                  <a:graphicFrameLocks xmlns:a="http://schemas.openxmlformats.org/drawingml/2006/main"/>
+                </wp:cNvGraphicFramePr>
+                <a:graphic xmlns:a="http://schemas.openxmlformats.org/drawingml/2006/main">
+                  <a:graphicData uri="http://schemas.microsoft.com/office/word/2010/wordprocessingShape">
+                    <wps:wsp>
+                      <wps:cNvSpPr txBox="1">
+                        <a:spLocks noChangeArrowheads="1"/>
+                      </wps:cNvSpPr>
+                      <wps:spPr bwMode="auto">
+                        <a:xfrm>
+                          <a:off x="0" y="0"/>
+                          <a:ext cx="806824" cy="228600"/>
+                        </a:xfrm>
+                        <a:prstGeom prst="rect">
+                          <a:avLst/>
+                        </a:prstGeom>
+                        <a:noFill/>
+                        <a:ln w="9525">
+                          <a:noFill/>
+                          <a:miter lim="800000"/>
+                          <a:headEnd/>
+                          <a:tailEnd/>
+                        </a:ln>
+                      </wps:spPr>
+                      <wps:txbx>
+                        <w:txbxContent>
+                          <w:p>
+                            <w:pPr>
+                              <w:rPr>
+                                <w:rFonts w:ascii="Courier New" w:hAnsi="Courier New" w:cs="Courier New"/>
+                                <w:sz w:val="18"/>
+                                <w:szCs w:val="18"/>
+                              </w:rPr>
+                            </w:pPr>
+                            <w:r>
+                              <w:rPr>
+                                <w:rFonts w:ascii="Courier New" w:hAnsi="Courier New" w:cs="Courier New"/>
+                                <w:sz w:val="18"/>
+                                <w:szCs w:val="18"/>
+                              </w:rPr>
+                              <w:t>2016098</w:t>
+                            </w:r>
+                          </w:p>
+                        </w:txbxContent>
+                      </wps:txbx>
+                      <wps:bodyPr rot="0" vert="horz" wrap="square" lIns="91440" tIns="45720" rIns="91440" bIns="45720" anchor="t" anchorCtr="0">
+                        <a:noAutofit/>
+                      </wps:bodyPr>
+                    </wps:wsp>
+                  </a:graphicData>
+                </a:graphic>
+                <wp14:sizeRelH relativeFrom="margin">
+                  <wp14:pctWidth>0</wp14:pctWidth>
+                </wp14:sizeRelH>
+                <wp14:sizeRelV relativeFrom="margin">
+                  <wp14:pctHeight>0</wp14:pctHeight>
+                </wp14:sizeRelV>
+              </wp:anchor>
+            </w:drawing>
+          </mc:Choice>
+          <mc:Fallback>
+            <w:pict>
+              <v:shape w14:anchorId="3264A09F" id="_x0000_s1028" type="#_x0000_t202" style="position:absolute;margin-left:303.2pt;margin-top:139.65pt;width:63.55pt;height:18pt;z-index:251668480;visibility:visible;mso-wrap-style:square;mso-width-percent:0;mso-height-percent:0;mso-wrap-distance-left:9pt;mso-wrap-distance-top:3.6pt;mso-wrap-distance-right:9pt;mso-wrap-distance-bottom:3.6pt;mso-position-horizontal:absolute;mso-position-horizontal-relative:text;mso-position-vertical:absolute;mso-position-vertical-relative:page;mso-width-percent:0;mso-height-percent:0;mso-width-relative:margin;mso-height-relative:margin;v-text-anchor:top" o:gfxdata="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" filled="f" stroked="f">
+                <v:textbox>
+                  <w:txbxContent>
+                    <w:p>
+                      <w:pPr>
+                        <w:rPr>
+                          <w:rFonts w:ascii="Courier New" w:hAnsi="Courier New" w:cs="Courier New"/>
+                          <w:sz w:val="18"/>
+                          <w:szCs w:val="18"/>
+                        </w:rPr>
+                      </w:pPr>
+                      <w:r>
+                        <w:rPr>
+                          <w:rFonts w:ascii="Courier New" w:hAnsi="Courier New" w:cs="Courier New"/>
+                          <w:sz w:val="18"/>
+                          <w:szCs w:val="18"/>
+                        </w:rPr>
+                        <w:t>2016098</w:t>
+                      </w:r>
+                    </w:p>
+                  </w:txbxContent>
+                </v:textbox>
+                <w10:wrap anchory="page"/>
+              </v:shape>
+            </w:pict>
+          </mc:Fallback>
+        </mc:AlternateContent>
+      </w:r>
+      <w:r>
+        <w:rPr>
+          <w:rFonts w:ascii="Courier New" w:hAnsi="Courier New" w:cs="Courier New"/>
+          <w:noProof/>
+        </w:rPr>
+        <mc:AlternateContent>
+          <mc:Choice Requires="wps">
+            <w:drawing>
+              <wp:anchor distT="45720" distB="45720" distL="114300" distR="114300" simplePos="0" relativeHeight="251666432" behindDoc="0" locked="0" layoutInCell="1" allowOverlap="1" wp14:anchorId="66C9166C" wp14:editId="68191331">
+                <wp:simplePos x="0" y="0"/>
+                <wp:positionH relativeFrom="column">
+                  <wp:posOffset>595809</wp:posOffset>
+                </wp:positionH>
+                <wp:positionV relativeFrom="page">
+                  <wp:posOffset>1775012</wp:posOffset>
+                </wp:positionV>
+                <wp:extent cx="806824" cy="228600"/>
+                <wp:effectExtent l="0" t="0" r="0" b="0"/>
+                <wp:wrapNone/>
+                <wp:docPr id="273505317" name="Text Box 2"/>
+                <wp:cNvGraphicFramePr>
+                  <a:graphicFrameLocks xmlns:a="http://schemas.openxmlformats.org/drawingml/2006/main"/>
+                </wp:cNvGraphicFramePr>
+                <a:graphic xmlns:a="http://schemas.openxmlformats.org/drawingml/2006/main">
+                  <a:graphicData uri="http://schemas.microsoft.com/office/word/2010/wordprocessingShape">
+                    <wps:wsp>
+                      <wps:cNvSpPr txBox="1">
+                        <a:spLocks noChangeArrowheads="1"/>
+                      </wps:cNvSpPr>
+                      <wps:spPr bwMode="auto">
+                        <a:xfrm>
+                          <a:off x="0" y="0"/>
+                          <a:ext cx="806824" cy="228600"/>
+                        </a:xfrm>
+                        <a:prstGeom prst="rect">
+                          <a:avLst/>
+                        </a:prstGeom>
+                        <a:noFill/>
+                        <a:ln w="9525">
+                          <a:noFill/>
+                          <a:miter lim="800000"/>
+                          <a:headEnd/>
+                          <a:tailEnd/>
+                        </a:ln>
+                      </wps:spPr>
+                      <wps:txbx>
+                        <w:txbxContent>
+                          <w:p>
+                            <w:pPr>
+                              <w:rPr>
+                                <w:rFonts w:ascii="Courier New" w:hAnsi="Courier New" w:cs="Courier New"/>
+                                <w:sz w:val="18"/>
+                                <w:szCs w:val="18"/>
+                              </w:rPr>
+                            </w:pPr>
+                            <w:r>
+                              <w:rPr>
+                                <w:rFonts w:ascii="Courier New" w:hAnsi="Courier New" w:cs="Courier New"/>
+                                <w:sz w:val="18"/>
+                                <w:szCs w:val="18"/>
+                              </w:rPr>
+                              <w:t>MANITOBA</w:t>
+                            </w:r>
+                          </w:p>
+                        </w:txbxContent>
+                      </wps:txbx>
+                      <wps:bodyPr rot="0" vert="horz" wrap="square" lIns="91440" tIns="45720" rIns="91440" bIns="45720" anchor="t" anchorCtr="0">
+                        <a:noAutofit/>
+                      </wps:bodyPr>
+                    </wps:wsp>
+                  </a:graphicData>
+                </a:graphic>
+                <wp14:sizeRelH relativeFrom="margin">
+                  <wp14:pctWidth>0</wp14:pctWidth>
+                </wp14:sizeRelH>
+                <wp14:sizeRelV relativeFrom="margin">
+                  <wp14:pctHeight>0</wp14:pctHeight>
+                </wp14:sizeRelV>
+              </wp:anchor>
+            </w:drawing>
+          </mc:Choice>
+          <mc:Fallback>
+            <w:pict>
+              <v:shape w14:anchorId="66C9166C" id="_x0000_s1029" type="#_x0000_t202" style="position:absolute;margin-left:46.9pt;margin-top:139.75pt;width:63.55pt;height:18pt;z-index:251666432;visibility:visible;mso-wrap-style:square;mso-width-percent:0;mso-height-percent:0;mso-wrap-distance-left:9pt;mso-wrap-distance-top:3.6pt;mso-wrap-distance-right:9pt;mso-wrap-distance-bottom:3.6pt;mso-position-horizontal:absolute;mso-position-horizontal-relative:text;mso-position-vertical:absolute;mso-position-vertical-relative:page;mso-width-percent:0;mso-height-percent:0;mso-width-relative:margin;mso-height-relative:margin;v-text-anchor:top" o:gfxdata="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" filled="f" stroked="f">
+                <v:textbox>
+                  <w:txbxContent>
+                    <w:p>
+                      <w:pPr>
+                        <w:rPr>
+                          <w:rFonts w:ascii="Courier New" w:hAnsi="Courier New" w:cs="Courier New"/>
+                          <w:sz w:val="18"/>
+                          <w:szCs w:val="18"/>
+                        </w:rPr>
+                      </w:pPr>
+                      <w:r>
+                        <w:rPr>
+                          <w:rFonts w:ascii="Courier New" w:hAnsi="Courier New" w:cs="Courier New"/>
+                          <w:sz w:val="18"/>
+                          <w:szCs w:val="18"/>
+                        </w:rPr>
+                        <w:t>MANITOBA</w:t>
+                      </w:r>
+                    </w:p>
+                  </w:txbxContent>
+                </v:textbox>
+                <w10:wrap anchory="page"/>
+              </v:shape>
+            </w:pict>
+          </mc:Fallback>
+        </mc:AlternateContent>
+      </w:r>
+    </w:p>
+    <w:p>
+      <w:pPr>
+        <w:rPr>
+          <w:rFonts w:ascii="Courier New" w:hAnsi="Courier New" w:cs="Courier New"/>
+          <w:noProof/>
+          <w:sz w:val="20"/>
+          <w:szCs w:val="20"/>
+        </w:rPr>
+      </w:pPr>
+    </w:p>
+    <w:p>
+      <w:pPr>
+        <w:rPr>
+          <w:rFonts w:ascii="Courier New" w:hAnsi="Courier New" w:cs="Courier New"/>
+          <w:noProof/>
+          <w:sz w:val="20"/>
+          <w:szCs w:val="20"/>
+        </w:rPr>
+      </w:pPr>
+    </w:p>
+    <w:p>
+      <w:pPr>
+        <w:rPr>
+          <w:rFonts w:ascii="Courier New" w:hAnsi="Courier New" w:cs="Courier New"/>
+          <w:noProof/>
+          <w:sz w:val="20"/>
+          <w:szCs w:val="20"/>
+        </w:rPr>
+      </w:pPr>
+    </w:p>
+    <w:p>
+      <w:pPr>
+        <w:rPr>
+          <w:rFonts w:ascii="Courier New" w:hAnsi="Courier New" w:cs="Courier New"/>
+          <w:noProof/>
+          <w:sz w:val="20"/>
+          <w:szCs w:val="20"/>
+        </w:rPr>
+      </w:pPr>
+      <w:r>
+        <w:rPr>
+          <w:rFonts w:ascii="Courier New" w:hAnsi="Courier New" w:cs="Courier New"/>
+          <w:noProof/>
+        </w:rPr>
+        <mc:AlternateContent>
+          <mc:Choice Requires="wps">
+            <w:drawing>
+              <wp:anchor distT="45720" distB="45720" distL="114300" distR="114300" simplePos="0" relativeHeight="251670528" behindDoc="0" locked="0" layoutInCell="1" allowOverlap="1" wp14:anchorId="4D340D7E" wp14:editId="18DB536F">
+                <wp:simplePos x="0" y="0"/>
+                <wp:positionH relativeFrom="column">
+                  <wp:posOffset>412422</wp:posOffset>
+                </wp:positionH>
+                <wp:positionV relativeFrom="page">
+                  <wp:posOffset>2915920</wp:posOffset>
+                </wp:positionV>
+                <wp:extent cx="2962490" cy="228600"/>
+                <wp:effectExtent l="0" t="0" r="0" b="0"/>
+                <wp:wrapNone/>
+                <wp:docPr id="360074156" name="Text Box 2"/>
+                <wp:cNvGraphicFramePr>
+                  <a:graphicFrameLocks xmlns:a="http://schemas.openxmlformats.org/drawingml/2006/main"/>
+                </wp:cNvGraphicFramePr>
+                <a:graphic xmlns:a="http://schemas.openxmlformats.org/drawingml/2006/main">
+                  <a:graphicData uri="http://schemas.microsoft.com/office/word/2010/wordprocessingShape">
+                    <wps:wsp>
+                      <wps:cNvSpPr txBox="1">
+                        <a:spLocks noChangeArrowheads="1"/>
+                      </wps:cNvSpPr>
+                      <wps:spPr bwMode="auto">
+                        <a:xfrm>
+                          <a:off x="0" y="0"/>
+                          <a:ext cx="2962490" cy="228600"/>
+                        </a:xfrm>
+                        <a:prstGeom prst="rect">
+                          <a:avLst/>
+                        </a:prstGeom>
+                        <a:noFill/>
+                        <a:ln w="9525">
+                          <a:noFill/>
+                          <a:miter lim="800000"/>
+                          <a:headEnd/>
+                          <a:tailEnd/>
+                        </a:ln>
+                      </wps:spPr>
+                      <wps:txbx>
+                        <w:txbxContent>
+                          <w:p>
+                            <w:pPr>
+                              <w:rPr>
+                                <w:rFonts w:ascii="Courier New" w:hAnsi="Courier New" w:cs="Courier New"/>
+                                <w:sz w:val="18"/>
+                                <w:szCs w:val="18"/>
+                              </w:rPr>
+                            </w:pPr>
+                            <w:r>
+                              <w:rPr>
+                                <w:rFonts w:ascii="Courier New" w:hAnsi="Courier New" w:cs="Courier New"/>
+                                <w:sz w:val="18"/>
+                                <w:szCs w:val="18"/>
+                              </w:rPr>
+                              <w:t>A</w:t>
+                            </w:r>
+                            <w:r>
+                              <w:rPr>
+                                <w:rFonts w:ascii="Courier New" w:hAnsi="Courier New" w:cs="Courier New"/>
+                                <w:sz w:val="18"/>
+                                <w:szCs w:val="18"/>
+                              </w:rPr>
+                              <w:t>&amp;M CANADIAN IMMIGRATION LAW CORPORATION</w:t>
+                            </w:r>
+                          </w:p>
+                        </w:txbxContent>
+                      </wps:txbx>
+                      <wps:bodyPr rot="0" vert="horz" wrap="square" lIns="91440" tIns="45720" rIns="91440" bIns="45720" anchor="t" anchorCtr="0">
+                        <a:noAutofit/>
+                      </wps:bodyPr>
+                    </wps:wsp>
+                  </a:graphicData>
+                </a:graphic>
+                <wp14:sizeRelH relativeFrom="margin">
+                  <wp14:pctWidth>0</wp14:pctWidth>
+                </wp14:sizeRelH>
+                <wp14:sizeRelV relativeFrom="margin">
+                  <wp14:pctHeight>0</wp14:pctHeight>
+                </wp14:sizeRelV>
+              </wp:anchor>
+            </w:drawing>
+          </mc:Choice>
+          <mc:Fallback>
+            <w:pict>
+              <v:shape w14:anchorId="4D340D7E" id="_x0000_s1030" type="#_x0000_t202" style="position:absolute;margin-left:32.45pt;margin-top:229.6pt;width:233.25pt;height:18pt;z-index:251670528;visibility:visible;mso-wrap-style:square;mso-width-percent:0;mso-height-percent:0;mso-wrap-distance-left:9pt;mso-wrap-distance-top:3.6pt;mso-wrap-distance-right:9pt;mso-wrap-distance-bottom:3.6pt;mso-position-horizontal:absolute;mso-position-horizontal-relative:text;mso-position-vertical:absolute;mso-position-vertical-relative:page;mso-width-percent:0;mso-height-percent:0;mso-width-relative:margin;mso-height-relative:margin;v-text-anchor:top" o:gfxdata="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" filled="f" stroked="f">
+                <v:textbox>
+                  <w:txbxContent>
+                    <w:p>
+                      <w:pPr>
+                        <w:rPr>
+                          <w:rFonts w:ascii="Courier New" w:hAnsi="Courier New" w:cs="Courier New"/>
+                          <w:sz w:val="18"/>
+                          <w:szCs w:val="18"/>
+                        </w:rPr>
+                      </w:pPr>
+                      <w:r>
+                        <w:rPr>
+                          <w:rFonts w:ascii="Courier New" w:hAnsi="Courier New" w:cs="Courier New"/>
+                          <w:sz w:val="18"/>
+                          <w:szCs w:val="18"/>
+                        </w:rPr>
+                        <w:t>A</w:t>
+                      </w:r>
+                      <w:r>
+                        <w:rPr>
+                          <w:rFonts w:ascii="Courier New" w:hAnsi="Courier New" w:cs="Courier New"/>
+                          <w:sz w:val="18"/>
+                          <w:szCs w:val="18"/>
+                        </w:rPr>
+                        <w:t>&amp;M CANADIAN IMMIGRATION LAW CORPORATION</w:t>
+                      </w:r>
+                    </w:p>
+                  </w:txbxContent>
+                </v:textbox>
+                <w10:wrap anchory="page"/>
+              </v:shape>
+            </w:pict>
+          </mc:Fallback>
+        </mc:AlternateContent>
+      </w:r>
+    </w:p>
+    <w:p>
+      <w:pPr>
+        <w:rPr>
+          <w:rFonts w:ascii="Courier New" w:hAnsi="Courier New" w:cs="Courier New"/>
+          <w:noProof/>
+          <w:sz w:val="20"/>
+          <w:szCs w:val="20"/>
+        </w:rPr>
+      </w:pPr>
+    </w:p>
+    <w:p>
+      <w:pPr>
+        <w:rPr>
+          <w:rFonts w:ascii="Courier New" w:hAnsi="Courier New" w:cs="Courier New"/>
+          <w:noProof/>
+          <w:sz w:val="20"/>
+          <w:szCs w:val="20"/>
+        </w:rPr>
+      </w:pPr>
+    </w:p>
+    <w:p>
+      <w:pPr>
+        <w:rPr>
+          <w:rFonts w:ascii="Courier New" w:hAnsi="Courier New" w:cs="Courier New"/>
+          <w:noProof/>
+          <w:sz w:val="20"/>
+          <w:szCs w:val="20"/>
+        </w:rPr>
+      </w:pPr>
+    </w:p>
+    <w:p>
+      <w:pPr>
+        <w:rPr>
+          <w:rFonts w:ascii="Courier New" w:hAnsi="Courier New" w:cs="Courier New"/>
+          <w:noProof/>
+          <w:sz w:val="20"/>
+          <w:szCs w:val="20"/>
+        </w:rPr>
+      </w:pPr>
+      <w:r>
+        <w:rPr>
+          <w:rFonts w:ascii="Courier New" w:hAnsi="Courier New" w:cs="Courier New"/>
+          <w:noProof/>
+        </w:rPr>
+        <mc:AlternateContent>
+          <mc:Choice Requires="wps">
+            <w:drawing>
+              <wp:anchor distT="45720" distB="45720" distL="114300" distR="114300" simplePos="0" relativeHeight="251674624" behindDoc="0" locked="0" layoutInCell="1" allowOverlap="1" wp14:anchorId="722AC234" wp14:editId="1E7D893D">
+                <wp:simplePos x="0" y="0"/>
+                <wp:positionH relativeFrom="column">
+                  <wp:posOffset>2109142</wp:posOffset>
+                </wp:positionH>
+                <wp:positionV relativeFrom="page">
+                  <wp:posOffset>3835400</wp:posOffset>
+                </wp:positionV>
+                <wp:extent cx="1563997" cy="228600"/>
+                <wp:effectExtent l="0" t="0" r="0" b="0"/>
+                <wp:wrapNone/>
+                <wp:docPr id="2113280171" name="Text Box 2"/>
+                <wp:cNvGraphicFramePr>
+                  <a:graphicFrameLocks xmlns:a="http://schemas.openxmlformats.org/drawingml/2006/main"/>
+                </wp:cNvGraphicFramePr>
+                <a:graphic xmlns:a="http://schemas.openxmlformats.org/drawingml/2006/main">
+                  <a:graphicData uri="http://schemas.microsoft.com/office/word/2010/wordprocessingShape">
+                    <wps:wsp>
+                      <wps:cNvSpPr txBox="1">
+                        <a:spLocks noChangeArrowheads="1"/>
+                      </wps:cNvSpPr>
+                      <wps:spPr bwMode="auto">
+                        <a:xfrm>
+                          <a:off x="0" y="0"/>
+                          <a:ext cx="1563997" cy="228600"/>
+                        </a:xfrm>
+                        <a:prstGeom prst="rect">
+                          <a:avLst/>
+                        </a:prstGeom>
+                        <a:noFill/>
+                        <a:ln w="9525">
+                          <a:noFill/>
+                          <a:miter lim="800000"/>
+                          <a:headEnd/>
+                          <a:tailEnd/>
+                        </a:ln>
+                      </wps:spPr>
+                      <wps:txbx>
+                        <w:txbxContent>
+                          <w:p>
+                            <w:pPr>
+                              <w:rPr>
+                                <w:rFonts w:ascii="Courier New" w:hAnsi="Courier New" w:cs="Courier New"/>
+                                <w:sz w:val="18"/>
+                                <w:szCs w:val="18"/>
+                              </w:rPr>
+                            </w:pPr>
+                            <w:r>
+                              <w:rPr>
+                                <w:rFonts w:ascii="Courier New" w:hAnsi="Courier New" w:cs="Courier New"/>
+                                <w:sz w:val="18"/>
+                                <w:szCs w:val="18"/>
+                              </w:rPr>
+                              <w:t>MARKHAM ROAD</w:t>
+                            </w:r>
+                          </w:p>
+                        </w:txbxContent>
+                      </wps:txbx>
+                      <wps:bodyPr rot="0" vert="horz" wrap="square" lIns="91440" tIns="45720" rIns="91440" bIns="45720" anchor="t" anchorCtr="0">
+                        <a:noAutofit/>
+                      </wps:bodyPr>
+                    </wps:wsp>
+                  </a:graphicData>
+                </a:graphic>
+                <wp14:sizeRelH relativeFrom="margin">
+                  <wp14:pctWidth>0</wp14:pctWidth>
+                </wp14:sizeRelH>
+                <wp14:sizeRelV relativeFrom="margin">
+                  <wp14:pctHeight>0</wp14:pctHeight>
+                </wp14:sizeRelV>
+              </wp:anchor>
+            </w:drawing>
+          </mc:Choice>
+          <mc:Fallback>
+            <w:pict>
+              <v:shape w14:anchorId="722AC234" id="_x0000_s1031" type="#_x0000_t202" style="position:absolute;margin-left:166.05pt;margin-top:302pt;width:123.15pt;height:18pt;z-index:251674624;visibility:visible;mso-wrap-style:square;mso-width-percent:0;mso-height-percent:0;mso-wrap-distance-left:9pt;mso-wrap-distance-top:3.6pt;mso-wrap-distance-right:9pt;mso-wrap-distance-bottom:3.6pt;mso-position-horizontal:absolute;mso-position-horizontal-relative:text;mso-position-vertical:absolute;mso-position-vertical-relative:page;mso-width-percent:0;mso-height-percent:0;mso-width-relative:margin;mso-height-relative:margin;v-text-anchor:top" o:gfxdata="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" filled="f" stroked="f">
+                <v:textbox>
+                  <w:txbxContent>
+                    <w:p>
+                      <w:pPr>
+                        <w:rPr>
+                          <w:rFonts w:ascii="Courier New" w:hAnsi="Courier New" w:cs="Courier New"/>
+                          <w:sz w:val="18"/>
+                          <w:szCs w:val="18"/>
+                        </w:rPr>
+                      </w:pPr>
+                      <w:r>
+                        <w:rPr>
+                          <w:rFonts w:ascii="Courier New" w:hAnsi="Courier New" w:cs="Courier New"/>
+                          <w:sz w:val="18"/>
+                          <w:szCs w:val="18"/>
+                        </w:rPr>
+                        <w:t>MARKHAM ROAD</w:t>
+                      </w:r>
+                    </w:p>
+                  </w:txbxContent>
+                </v:textbox>
+                <w10:wrap anchory="page"/>
+              </v:shape>
+            </w:pict>
+          </mc:Fallback>
+        </mc:AlternateContent>
+      </w:r>
+      <w:r>
+        <w:rPr>
+          <w:rFonts w:ascii="Courier New" w:hAnsi="Courier New" w:cs="Courier New"/>
+          <w:noProof/>
+        </w:rPr>
+        <mc:AlternateContent>
+          <mc:Choice Requires="wps">
+            <w:drawing>
+              <wp:anchor distT="45720" distB="45720" distL="114300" distR="114300" simplePos="0" relativeHeight="251672576" behindDoc="0" locked="0" layoutInCell="1" allowOverlap="1" wp14:anchorId="2A0D99BC" wp14:editId="65F026CF">
+                <wp:simplePos x="0" y="0"/>
+                <wp:positionH relativeFrom="column">
+                  <wp:posOffset>1281102</wp:posOffset>
+                </wp:positionH>
+                <wp:positionV relativeFrom="page">
+                  <wp:posOffset>3834765</wp:posOffset>
+                </wp:positionV>
+                <wp:extent cx="810961" cy="228600"/>
+                <wp:effectExtent l="0" t="0" r="0" b="0"/>
+                <wp:wrapNone/>
+                <wp:docPr id="1310410321" name="Text Box 2"/>
+                <wp:cNvGraphicFramePr>
+                  <a:graphicFrameLocks xmlns:a="http://schemas.openxmlformats.org/drawingml/2006/main"/>
+                </wp:cNvGraphicFramePr>
+                <a:graphic xmlns:a="http://schemas.openxmlformats.org/drawingml/2006/main">
+                  <a:graphicData uri="http://schemas.microsoft.com/office/word/2010/wordprocessingShape">
+                    <wps:wsp>
+                      <wps:cNvSpPr txBox="1">
+                        <a:spLocks noChangeArrowheads="1"/>
+                      </wps:cNvSpPr>
+                      <wps:spPr bwMode="auto">
+                        <a:xfrm>
+                          <a:off x="0" y="0"/>
+                          <a:ext cx="810961" cy="228600"/>
+                        </a:xfrm>
+                        <a:prstGeom prst="rect">
+                          <a:avLst/>
+                        </a:prstGeom>
+                        <a:noFill/>
+                        <a:ln w="9525">
+                          <a:noFill/>
+                          <a:miter lim="800000"/>
+                          <a:headEnd/>
+                          <a:tailEnd/>
+                        </a:ln>
+                      </wps:spPr>
+                      <wps:txbx>
+                        <w:txbxContent>
+                          <w:p>
+                            <w:pPr>
+                              <w:rPr>
+                                <w:rFonts w:ascii="Courier New" w:hAnsi="Courier New" w:cs="Courier New"/>
+                                <w:sz w:val="18"/>
+                                <w:szCs w:val="18"/>
+                              </w:rPr>
+                            </w:pPr>
+                            <w:r>
+                              <w:rPr>
+                                <w:rFonts w:ascii="Courier New" w:hAnsi="Courier New" w:cs="Courier New"/>
+                                <w:sz w:val="18"/>
+                                <w:szCs w:val="18"/>
+                              </w:rPr>
+                              <w:t>1325</w:t>
+                            </w:r>
+                          </w:p>
+                        </w:txbxContent>
+                      </wps:txbx>
+                      <wps:bodyPr rot="0" vert="horz" wrap="square" lIns="91440" tIns="45720" rIns="91440" bIns="45720" anchor="t" anchorCtr="0">
+                        <a:noAutofit/>
+                      </wps:bodyPr>
+                    </wps:wsp>
+                  </a:graphicData>
+                </a:graphic>
+                <wp14:sizeRelH relativeFrom="margin">
+                  <wp14:pctWidth>0</wp14:pctWidth>
+                </wp14:sizeRelH>
+                <wp14:sizeRelV relativeFrom="margin">
+                  <wp14:pctHeight>0</wp14:pctHeight>
+                </wp14:sizeRelV>
+              </wp:anchor>
+            </w:drawing>
+          </mc:Choice>
+          <mc:Fallback>
+            <w:pict>
+              <v:shape w14:anchorId="2A0D99BC" id="_x0000_s1032" type="#_x0000_t202" style="position:absolute;margin-left:100.85pt;margin-top:301.95pt;width:63.85pt;height:18pt;z-index:251672576;visibility:visible;mso-wrap-style:square;mso-width-percent:0;mso-height-percent:0;mso-wrap-distance-left:9pt;mso-wrap-distance-top:3.6pt;mso-wrap-distance-right:9pt;mso-wrap-distance-bottom:3.6pt;mso-position-horizontal:absolute;mso-position-horizontal-relative:text;mso-position-vertical:absolute;mso-position-vertical-relative:page;mso-width-percent:0;mso-height-percent:0;mso-width-relative:margin;mso-height-relative:margin;v-text-anchor:top" o:gfxdata="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" filled="f" stroked="f">
+                <v:textbox>
+                  <w:txbxContent>
+                    <w:p>
+                      <w:pPr>
+                        <w:rPr>
+                          <w:rFonts w:ascii="Courier New" w:hAnsi="Courier New" w:cs="Courier New"/>
+                          <w:sz w:val="18"/>
+                          <w:szCs w:val="18"/>
+                        </w:rPr>
+                      </w:pPr>
+                      <w:r>
+                        <w:rPr>
+                          <w:rFonts w:ascii="Courier New" w:hAnsi="Courier New" w:cs="Courier New"/>
+                          <w:sz w:val="18"/>
+                          <w:szCs w:val="18"/>
+                        </w:rPr>
+                        <w:t>1325</w:t>
+                      </w:r>
+                    </w:p>
+                  </w:txbxContent>
+                </v:textbox>
+                <w10:wrap anchory="page"/>
+              </v:shape>
+            </w:pict>
+          </mc:Fallback>
+        </mc:AlternateContent>
+      </w:r>
+    </w:p>
+    <w:p>
+      <w:pPr>
+        <w:rPr>
+          <w:rFonts w:ascii="Courier New" w:hAnsi="Courier New" w:cs="Courier New"/>
+          <w:noProof/>
+          <w:sz w:val="20"/>
+          <w:szCs w:val="20"/>
+        </w:rPr>
+      </w:pPr>
+      <w:r>
+        <w:rPr>
+          <w:rFonts w:ascii="Courier New" w:hAnsi="Courier New" w:cs="Courier New"/>
+          <w:noProof/>
+        </w:rPr>
+        <mc:AlternateContent>
+          <mc:Choice Requires="wps">
+            <w:drawing>
+              <wp:anchor distT="45720" distB="45720" distL="114300" distR="114300" simplePos="0" relativeHeight="251682816" behindDoc="0" locked="0" layoutInCell="1" allowOverlap="1" wp14:anchorId="22E25A47" wp14:editId="61E7E2AB">
+                <wp:simplePos x="0" y="0"/>
+                <wp:positionH relativeFrom="column">
+                  <wp:posOffset>6553200</wp:posOffset>
+                </wp:positionH>
+                <wp:positionV relativeFrom="page">
+                  <wp:posOffset>4203393</wp:posOffset>
+                </wp:positionV>
+                <wp:extent cx="839924" cy="228600"/>
+                <wp:effectExtent l="0" t="0" r="0" b="0"/>
+                <wp:wrapNone/>
+                <wp:docPr id="460319339" name="Text Box 2"/>
+                <wp:cNvGraphicFramePr>
+                  <a:graphicFrameLocks xmlns:a="http://schemas.openxmlformats.org/drawingml/2006/main"/>
+                </wp:cNvGraphicFramePr>
+                <a:graphic xmlns:a="http://schemas.openxmlformats.org/drawingml/2006/main">
+                  <a:graphicData uri="http://schemas.microsoft.com/office/word/2010/wordprocessingShape">
+                    <wps:wsp>
+                      <wps:cNvSpPr txBox="1">
+                        <a:spLocks noChangeArrowheads="1"/>
+                      </wps:cNvSpPr>
+                      <wps:spPr bwMode="auto">
+                        <a:xfrm>
+                          <a:off x="0" y="0"/>
+                          <a:ext cx="839924" cy="228600"/>
+                        </a:xfrm>
+                        <a:prstGeom prst="rect">
+                          <a:avLst/>
+                        </a:prstGeom>
+                        <a:noFill/>
+                        <a:ln w="9525">
+                          <a:noFill/>
+                          <a:miter lim="800000"/>
+                          <a:headEnd/>
+                          <a:tailEnd/>
+                        </a:ln>
+                      </wps:spPr>
+                      <wps:txbx>
+                        <w:txbxContent>
+                          <w:p>
+                            <w:pPr>
+                              <w:rPr>
+                                <w:rFonts w:ascii="Courier New" w:hAnsi="Courier New" w:cs="Courier New"/>
+                                <w:sz w:val="18"/>
+                                <w:szCs w:val="18"/>
+                              </w:rPr>
+                            </w:pPr>
+                            <w:r>
+                              <w:rPr>
+                                <w:rFonts w:ascii="Courier New" w:hAnsi="Courier New" w:cs="Courier New"/>
+                                <w:sz w:val="18"/>
+                                <w:szCs w:val="18"/>
+                              </w:rPr>
+                              <w:t>R3T 4J6</w:t>
+                            </w:r>
+                          </w:p>
+                        </w:txbxContent>
+                      </wps:txbx>
+                      <wps:bodyPr rot="0" vert="horz" wrap="square" lIns="91440" tIns="45720" rIns="91440" bIns="45720" anchor="t" anchorCtr="0">
+                        <a:noAutofit/>
+                      </wps:bodyPr>
+                    </wps:wsp>
+                  </a:graphicData>
+                </a:graphic>
+                <wp14:sizeRelH relativeFrom="margin">
+                  <wp14:pctWidth>0</wp14:pctWidth>
+                </wp14:sizeRelH>
+                <wp14:sizeRelV relativeFrom="margin">
+                  <wp14:pctHeight>0</wp14:pctHeight>
+                </wp14:sizeRelV>
+              </wp:anchor>
+            </w:drawing>
+          </mc:Choice>
+          <mc:Fallback>
+            <w:pict>
+              <v:shape w14:anchorId="22E25A47" id="_x0000_s1033" type="#_x0000_t202" style="position:absolute;margin-left:516pt;margin-top:331pt;width:66.15pt;height:18pt;z-index:251682816;visibility:visible;mso-wrap-style:square;mso-width-percent:0;mso-height-percent:0;mso-wrap-distance-left:9pt;mso-wrap-distance-top:3.6pt;mso-wrap-distance-right:9pt;mso-wrap-distance-bottom:3.6pt;mso-position-horizontal:absolute;mso-position-horizontal-relative:text;mso-position-vertical:absolute;mso-position-vertical-relative:page;mso-width-percent:0;mso-height-percent:0;mso-width-relative:margin;mso-height-relative:margin;v-text-anchor:top" o:gfxdata="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" filled="f" stroked="f">
+                <v:textbox>
+                  <w:txbxContent>
+                    <w:p>
+                      <w:pPr>
+                        <w:rPr>
+                          <w:rFonts w:ascii="Courier New" w:hAnsi="Courier New" w:cs="Courier New"/>
+                          <w:sz w:val="18"/>
+                          <w:szCs w:val="18"/>
+                        </w:rPr>
+                      </w:pPr>
+                      <w:r>
+                        <w:rPr>
+                          <w:rFonts w:ascii="Courier New" w:hAnsi="Courier New" w:cs="Courier New"/>
+                          <w:sz w:val="18"/>
+                          <w:szCs w:val="18"/>
+                        </w:rPr>
+                        <w:t>R3T 4J6</w:t>
+                      </w:r>
+                    </w:p>
+                  </w:txbxContent>
+                </v:textbox>
+                <w10:wrap anchory="page"/>
+              </v:shape>
+            </w:pict>
+          </mc:Fallback>
+        </mc:AlternateContent>
+      </w:r>
+      <w:r>
+        <w:rPr>
+          <w:rFonts w:ascii="Courier New" w:hAnsi="Courier New" w:cs="Courier New"/>
+          <w:noProof/>
+        </w:rPr>
+        <mc:AlternateContent>
+          <mc:Choice Requires="wps">
+            <w:drawing>
+              <wp:anchor distT="45720" distB="45720" distL="114300" distR="114300" simplePos="0" relativeHeight="251680768" behindDoc="0" locked="0" layoutInCell="1" allowOverlap="1" wp14:anchorId="6CCBEC89" wp14:editId="399B8FD5">
+                <wp:simplePos x="0" y="0"/>
+                <wp:positionH relativeFrom="column">
+                  <wp:posOffset>4077614</wp:posOffset>
+                </wp:positionH>
+                <wp:positionV relativeFrom="page">
+                  <wp:posOffset>4204335</wp:posOffset>
+                </wp:positionV>
+                <wp:extent cx="617838" cy="228600"/>
+                <wp:effectExtent l="0" t="0" r="0" b="0"/>
+                <wp:wrapNone/>
+                <wp:docPr id="112577577" name="Text Box 2"/>
+                <wp:cNvGraphicFramePr>
+                  <a:graphicFrameLocks xmlns:a="http://schemas.openxmlformats.org/drawingml/2006/main"/>
+                </wp:cNvGraphicFramePr>
+                <a:graphic xmlns:a="http://schemas.openxmlformats.org/drawingml/2006/main">
+                  <a:graphicData uri="http://schemas.microsoft.com/office/word/2010/wordprocessingShape">
+                    <wps:wsp>
+                      <wps:cNvSpPr txBox="1">
+                        <a:spLocks noChangeArrowheads="1"/>
+                      </wps:cNvSpPr>
+                      <wps:spPr bwMode="auto">
+                        <a:xfrm>
+                          <a:off x="0" y="0"/>
+                          <a:ext cx="617838" cy="228600"/>
+                        </a:xfrm>
+                        <a:prstGeom prst="rect">
+                          <a:avLst/>
+                        </a:prstGeom>
+                        <a:noFill/>
+                        <a:ln w="9525">
+                          <a:noFill/>
+                          <a:miter lim="800000"/>
+                          <a:headEnd/>
+                          <a:tailEnd/>
+                        </a:ln>
+                      </wps:spPr>
+                      <wps:txbx>
+                        <w:txbxContent>
+                          <w:p>
+                            <w:pPr>
+                              <w:rPr>
+                                <w:rFonts w:ascii="Courier New" w:hAnsi="Courier New" w:cs="Courier New"/>
+                                <w:sz w:val="18"/>
+                                <w:szCs w:val="18"/>
+                              </w:rPr>
+                            </w:pPr>
+                            <w:r>
+                              <w:rPr>
+                                <w:rFonts w:ascii="Courier New" w:hAnsi="Courier New" w:cs="Courier New"/>
+                                <w:sz w:val="18"/>
+                                <w:szCs w:val="18"/>
+                              </w:rPr>
+                              <w:t>CANADA</w:t>
+                            </w:r>
+                          </w:p>
+                        </w:txbxContent>
+                      </wps:txbx>
+                      <wps:bodyPr rot="0" vert="horz" wrap="square" lIns="91440" tIns="45720" rIns="91440" bIns="45720" anchor="t" anchorCtr="0">
+                        <a:noAutofit/>
+                      </wps:bodyPr>
+                    </wps:wsp>
+                  </a:graphicData>
+                </a:graphic>
+                <wp14:sizeRelH relativeFrom="margin">
+                  <wp14:pctWidth>0</wp14:pctWidth>
+                </wp14:sizeRelH>
+                <wp14:sizeRelV relativeFrom="margin">
+                  <wp14:pctHeight>0</wp14:pctHeight>
+                </wp14:sizeRelV>
+              </wp:anchor>
+            </w:drawing>
+          </mc:Choice>
+          <mc:Fallback>
+            <w:pict>
+              <v:shape w14:anchorId="6CCBEC89" id="_x0000_s1034" type="#_x0000_t202" style="position:absolute;margin-left:321.05pt;margin-top:331.05pt;width:48.65pt;height:18pt;z-index:251680768;visibility:visible;mso-wrap-style:square;mso-width-percent:0;mso-height-percent:0;mso-wrap-distance-left:9pt;mso-wrap-distance-top:3.6pt;mso-wrap-distance-right:9pt;mso-wrap-distance-bottom:3.6pt;mso-position-horizontal:absolute;mso-position-horizontal-relative:text;mso-position-vertical:absolute;mso-position-vertical-relative:page;mso-width-percent:0;mso-height-percent:0;mso-width-relative:margin;mso-height-relative:margin;v-text-anchor:top" o:gfxdata="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" filled="f" stroked="f">
+                <v:textbox>
+                  <w:txbxContent>
+                    <w:p>
+                      <w:pPr>
+                        <w:rPr>
+                          <w:rFonts w:ascii="Courier New" w:hAnsi="Courier New" w:cs="Courier New"/>
+                          <w:sz w:val="18"/>
+                          <w:szCs w:val="18"/>
+                        </w:rPr>
+                      </w:pPr>
+                      <w:r>
+                        <w:rPr>
+                          <w:rFonts w:ascii="Courier New" w:hAnsi="Courier New" w:cs="Courier New"/>
+                          <w:sz w:val="18"/>
+                          <w:szCs w:val="18"/>
+                        </w:rPr>
+                        <w:t>CANADA</w:t>
+                      </w:r>
+                    </w:p>
+                  </w:txbxContent>
+                </v:textbox>
+                <w10:wrap anchory="page"/>
+              </v:shape>
+            </w:pict>
+          </mc:Fallback>
+        </mc:AlternateContent>
+      </w:r>
+      <w:r>
+        <w:rPr>
+          <w:rFonts w:ascii="Courier New" w:hAnsi="Courier New" w:cs="Courier New"/>
+          <w:noProof/>
+        </w:rPr>
+        <mc:AlternateContent>
+          <mc:Choice Requires="wps">
+            <w:drawing>
+              <wp:anchor distT="45720" distB="45720" distL="114300" distR="114300" simplePos="0" relativeHeight="251678720" behindDoc="0" locked="0" layoutInCell="1" allowOverlap="1" wp14:anchorId="460A840D" wp14:editId="540C1548">
+                <wp:simplePos x="0" y="0"/>
+                <wp:positionH relativeFrom="column">
+                  <wp:posOffset>2887951</wp:posOffset>
+                </wp:positionH>
+                <wp:positionV relativeFrom="page">
+                  <wp:posOffset>4201297</wp:posOffset>
+                </wp:positionV>
+                <wp:extent cx="402477" cy="228600"/>
+                <wp:effectExtent l="0" t="0" r="0" b="0"/>
+                <wp:wrapNone/>
+                <wp:docPr id="1375164478" name="Text Box 2"/>
+                <wp:cNvGraphicFramePr>
+                  <a:graphicFrameLocks xmlns:a="http://schemas.openxmlformats.org/drawingml/2006/main"/>
+                </wp:cNvGraphicFramePr>
+                <a:graphic xmlns:a="http://schemas.openxmlformats.org/drawingml/2006/main">
+                  <a:graphicData uri="http://schemas.microsoft.com/office/word/2010/wordprocessingShape">
+                    <wps:wsp>
+                      <wps:cNvSpPr txBox="1">
+                        <a:spLocks noChangeArrowheads="1"/>
+                      </wps:cNvSpPr>
+                      <wps:spPr bwMode="auto">
+                        <a:xfrm>
+                          <a:off x="0" y="0"/>
+                          <a:ext cx="402477" cy="228600"/>
+                        </a:xfrm>
+                        <a:prstGeom prst="rect">
+                          <a:avLst/>
+                        </a:prstGeom>
+                        <a:noFill/>
+                        <a:ln w="9525">
+                          <a:noFill/>
+                          <a:miter lim="800000"/>
+                          <a:headEnd/>
+                          <a:tailEnd/>
+                        </a:ln>
+                      </wps:spPr>
+                      <wps:txbx>
+                        <w:txbxContent>
+                          <w:p>
+                            <w:pPr>
+                              <w:rPr>
+                                <w:rFonts w:ascii="Courier New" w:hAnsi="Courier New" w:cs="Courier New"/>
+                                <w:sz w:val="18"/>
+                                <w:szCs w:val="18"/>
+                              </w:rPr>
+                            </w:pPr>
+                            <w:r>
+                              <w:rPr>
+                                <w:rFonts w:ascii="Courier New" w:hAnsi="Courier New" w:cs="Courier New"/>
+                                <w:sz w:val="18"/>
+                                <w:szCs w:val="18"/>
+                              </w:rPr>
+                              <w:t>MB</w:t>
+                            </w:r>
+                          </w:p>
+                        </w:txbxContent>
+                      </wps:txbx>
+                      <wps:bodyPr rot="0" vert="horz" wrap="square" lIns="91440" tIns="45720" rIns="91440" bIns="45720" anchor="t" anchorCtr="0">
+                        <a:noAutofit/>
+                      </wps:bodyPr>
+                    </wps:wsp>
+                  </a:graphicData>
+                </a:graphic>
+                <wp14:sizeRelH relativeFrom="margin">
+                  <wp14:pctWidth>0</wp14:pctWidth>
+                </wp14:sizeRelH>
+                <wp14:sizeRelV relativeFrom="margin">
+                  <wp14:pctHeight>0</wp14:pctHeight>
+                </wp14:sizeRelV>
+              </wp:anchor>
+            </w:drawing>
+          </mc:Choice>
+          <mc:Fallback>
+            <w:pict>
+              <v:shape w14:anchorId="460A840D" id="_x0000_s1035" type="#_x0000_t202" style="position:absolute;margin-left:227.4pt;margin-top:330.8pt;width:31.7pt;height:18pt;z-index:251678720;visibility:visible;mso-wrap-style:square;mso-width-percent:0;mso-height-percent:0;mso-wrap-distance-left:9pt;mso-wrap-distance-top:3.6pt;mso-wrap-distance-right:9pt;mso-wrap-distance-bottom:3.6pt;mso-position-horizontal:absolute;mso-position-horizontal-relative:text;mso-position-vertical:absolute;mso-position-vertical-relative:page;mso-width-percent:0;mso-height-percent:0;mso-width-relative:margin;mso-height-relative:margin;v-text-anchor:top" o:gfxdata="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" filled="f" stroked="f">
+                <v:textbox>
+                  <w:txbxContent>
+                    <w:p>
+                      <w:pPr>
+                        <w:rPr>
+                          <w:rFonts w:ascii="Courier New" w:hAnsi="Courier New" w:cs="Courier New"/>
+                          <w:sz w:val="18"/>
+                          <w:szCs w:val="18"/>
+                        </w:rPr>
+                      </w:pPr>
+                      <w:r>
+                        <w:rPr>
+                          <w:rFonts w:ascii="Courier New" w:hAnsi="Courier New" w:cs="Courier New"/>
+                          <w:sz w:val="18"/>
+                          <w:szCs w:val="18"/>
+                        </w:rPr>
+                        <w:t>MB</w:t>
+                      </w:r>
+                    </w:p>
+                  </w:txbxContent>
+                </v:textbox>
+                <w10:wrap anchory="page"/>
+              </v:shape>
+            </w:pict>
+          </mc:Fallback>
+        </mc:AlternateContent>
+      </w:r>
+      <w:r>
+        <w:rPr>
+          <w:rFonts w:ascii="Courier New" w:hAnsi="Courier New" w:cs="Courier New"/>
+          <w:noProof/>
+        </w:rPr>
+        <mc:AlternateContent>
+          <mc:Choice Requires="wps">
+            <w:drawing>
+              <wp:anchor distT="45720" distB="45720" distL="114300" distR="114300" simplePos="0" relativeHeight="251676672" behindDoc="0" locked="0" layoutInCell="1" allowOverlap="1" wp14:anchorId="07775BEB" wp14:editId="49596B5B">
+                <wp:simplePos x="0" y="0"/>
+                <wp:positionH relativeFrom="column">
+                  <wp:posOffset>412115</wp:posOffset>
+                </wp:positionH>
+                <wp:positionV relativeFrom="page">
+                  <wp:posOffset>4201488</wp:posOffset>
+                </wp:positionV>
+                <wp:extent cx="1563997" cy="228600"/>
+                <wp:effectExtent l="0" t="0" r="0" b="0"/>
+                <wp:wrapNone/>
+                <wp:docPr id="1609604078" name="Text Box 2"/>
+                <wp:cNvGraphicFramePr>
+                  <a:graphicFrameLocks xmlns:a="http://schemas.openxmlformats.org/drawingml/2006/main"/>
+                </wp:cNvGraphicFramePr>
+                <a:graphic xmlns:a="http://schemas.openxmlformats.org/drawingml/2006/main">
+                  <a:graphicData uri="http://schemas.microsoft.com/office/word/2010/wordprocessingShape">
+                    <wps:wsp>
+                      <wps:cNvSpPr txBox="1">
+                        <a:spLocks noChangeArrowheads="1"/>
+                      </wps:cNvSpPr>
+                      <wps:spPr bwMode="auto">
+                        <a:xfrm>
+                          <a:off x="0" y="0"/>
+                          <a:ext cx="1563997" cy="228600"/>
+                        </a:xfrm>
+                        <a:prstGeom prst="rect">
+                          <a:avLst/>
+                        </a:prstGeom>
+                        <a:noFill/>
+                        <a:ln w="9525">
+                          <a:noFill/>
+                          <a:miter lim="800000"/>
+                          <a:headEnd/>
+                          <a:tailEnd/>
+                        </a:ln>
+                      </wps:spPr>
+                      <wps:txbx>
+                        <w:txbxContent>
+                          <w:p>
+                            <w:pPr>
+                              <w:rPr>
+                                <w:rFonts w:ascii="Courier New" w:hAnsi="Courier New" w:cs="Courier New"/>
+                                <w:sz w:val="18"/>
+                                <w:szCs w:val="18"/>
+                              </w:rPr>
+                            </w:pPr>
+                            <w:r>
+                              <w:rPr>
+                                <w:rFonts w:ascii="Courier New" w:hAnsi="Courier New" w:cs="Courier New"/>
+                                <w:sz w:val="18"/>
+                                <w:szCs w:val="18"/>
+                              </w:rPr>
+                              <w:t>WINNIPEG</w:t>
+                            </w:r>
+                          </w:p>
+                        </w:txbxContent>
+                      </wps:txbx>
+                      <wps:bodyPr rot="0" vert="horz" wrap="square" lIns="91440" tIns="45720" rIns="91440" bIns="45720" anchor="t" anchorCtr="0">
+                        <a:noAutofit/>
+                      </wps:bodyPr>
+                    </wps:wsp>
+                  </a:graphicData>
+                </a:graphic>
+                <wp14:sizeRelH relativeFrom="margin">
+                  <wp14:pctWidth>0</wp14:pctWidth>
+                </wp14:sizeRelH>
+                <wp14:sizeRelV relativeFrom="margin">
+                  <wp14:pctHeight>0</wp14:pctHeight>
+                </wp14:sizeRelV>
+              </wp:anchor>
+            </w:drawing>
+          </mc:Choice>
+          <mc:Fallback>
+            <w:pict>
+              <v:shape w14:anchorId="07775BEB" id="_x0000_s1036" type="#_x0000_t202" style="position:absolute;margin-left:32.45pt;margin-top:330.85pt;width:123.15pt;height:18pt;z-index:251676672;visibility:visible;mso-wrap-style:square;mso-width-percent:0;mso-height-percent:0;mso-wrap-distance-left:9pt;mso-wrap-distance-top:3.6pt;mso-wrap-distance-right:9pt;mso-wrap-distance-bottom:3.6pt;mso-position-horizontal:absolute;mso-position-horizontal-relative:text;mso-position-vertical:absolute;mso-position-vertical-relative:page;mso-width-percent:0;mso-height-percent:0;mso-width-relative:margin;mso-height-relative:margin;v-text-anchor:top" o:gfxdata="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" filled="f" stroked="f">
+                <v:textbox>
+                  <w:txbxContent>
+                    <w:p>
+                      <w:pPr>
+                        <w:rPr>
+                          <w:rFonts w:ascii="Courier New" w:hAnsi="Courier New" w:cs="Courier New"/>
+                          <w:sz w:val="18"/>
+                          <w:szCs w:val="18"/>
+                        </w:rPr>
+                      </w:pPr>
+                      <w:r>
+                        <w:rPr>
+                          <w:rFonts w:ascii="Courier New" w:hAnsi="Courier New" w:cs="Courier New"/>
+                          <w:sz w:val="18"/>
+                          <w:szCs w:val="18"/>
+                        </w:rPr>
+                        <w:t>WINNIPEG</w:t>
+                      </w:r>
+                    </w:p>
+                  </w:txbxContent>
+                </v:textbox>
+                <w10:wrap anchory="page"/>
+              </v:shape>
+            </w:pict>
+          </mc:Fallback>
+        </mc:AlternateContent>
+      </w:r>
+    </w:p>
+    <w:p>
+      <w:pPr>
+        <w:rPr>
+          <w:rFonts w:ascii="Courier New" w:hAnsi="Courier New" w:cs="Courier New"/>
+          <w:noProof/>
+          <w:sz w:val="20"/>
+          <w:szCs w:val="20"/>
+        </w:rPr>
+      </w:pPr>
+    </w:p>
+    <w:p>
+      <w:pPr>
+        <w:rPr>
+          <w:rFonts w:ascii="Courier New" w:hAnsi="Courier New" w:cs="Courier New"/>
+          <w:noProof/>
+          <w:sz w:val="20"/>
+          <w:szCs w:val="20"/>
+        </w:rPr>
+      </w:pPr>
+      <w:r>
+        <w:rPr>
+          <w:rFonts w:ascii="Courier New" w:hAnsi="Courier New" w:cs="Courier New"/>
+          <w:noProof/>
+        </w:rPr>
+        <mc:AlternateContent>
+          <mc:Choice Requires="wps">
+            <w:drawing>
+              <wp:anchor distT="45720" distB="45720" distL="114300" distR="114300" simplePos="0" relativeHeight="251686912" behindDoc="0" locked="0" layoutInCell="1" allowOverlap="1" wp14:anchorId="55D7F10F" wp14:editId="6D732B94">
+                <wp:simplePos x="0" y="0"/>
+                <wp:positionH relativeFrom="column">
+                  <wp:posOffset>1377204</wp:posOffset>
+                </wp:positionH>
+                <wp:positionV relativeFrom="page">
+                  <wp:posOffset>4744085</wp:posOffset>
+                </wp:positionV>
+                <wp:extent cx="1282760" cy="228600"/>
+                <wp:effectExtent l="0" t="0" r="0" b="0"/>
+                <wp:wrapNone/>
+                <wp:docPr id="98702435" name="Text Box 2"/>
+                <wp:cNvGraphicFramePr>
+                  <a:graphicFrameLocks xmlns:a="http://schemas.openxmlformats.org/drawingml/2006/main"/>
+                </wp:cNvGraphicFramePr>
+                <a:graphic xmlns:a="http://schemas.openxmlformats.org/drawingml/2006/main">
+                  <a:graphicData uri="http://schemas.microsoft.com/office/word/2010/wordprocessingShape">
+                    <wps:wsp>
+                      <wps:cNvSpPr txBox="1">
+                        <a:spLocks noChangeArrowheads="1"/>
+                      </wps:cNvSpPr>
+                      <wps:spPr bwMode="auto">
+                        <a:xfrm>
+                          <a:off x="0" y="0"/>
+                          <a:ext cx="1282760" cy="228600"/>
+                        </a:xfrm>
+                        <a:prstGeom prst="rect">
+                          <a:avLst/>
+                        </a:prstGeom>
+                        <a:noFill/>
+                        <a:ln w="9525">
+                          <a:noFill/>
+                          <a:miter lim="800000"/>
+                          <a:headEnd/>
+                          <a:tailEnd/>
+                        </a:ln>
+                      </wps:spPr>
+                      <wps:txbx>
+                        <w:txbxContent>
+                          <w:p>
+                            <w:pPr>
+                              <w:rPr>
+                                <w:rFonts w:ascii="Courier New" w:hAnsi="Courier New" w:cs="Courier New"/>
+                                <w:sz w:val="18"/>
+                                <w:szCs w:val="18"/>
+                              </w:rPr>
+                            </w:pPr>
+                            <w:r>
+                              <w:rPr>
+                                <w:rFonts w:ascii="Courier New" w:hAnsi="Courier New" w:cs="Courier New"/>
+                                <w:sz w:val="18"/>
+                                <w:szCs w:val="18"/>
+                              </w:rPr>
+                              <w:t>(204) 442-2786</w:t>
+                            </w:r>
+                          </w:p>
+                        </w:txbxContent>
+                      </wps:txbx>
+                      <wps:bodyPr rot="0" vert="horz" wrap="square" lIns="91440" tIns="45720" rIns="91440" bIns="45720" anchor="t" anchorCtr="0">
+                        <a:noAutofit/>
+                      </wps:bodyPr>
+                    </wps:wsp>
+                  </a:graphicData>
+                </a:graphic>
+                <wp14:sizeRelH relativeFrom="margin">
+                  <wp14:pctWidth>0</wp14:pctWidth>
+                </wp14:sizeRelH>
+                <wp14:sizeRelV relativeFrom="margin">
+                  <wp14:pctHeight>0</wp14:pctHeight>
+                </wp14:sizeRelV>
+              </wp:anchor>
+            </w:drawing>
+          </mc:Choice>
+          <mc:Fallback>
+            <w:pict>
+              <v:shape w14:anchorId="55D7F10F" id="_x0000_s1037" type="#_x0000_t202" style="position:absolute;margin-left:108.45pt;margin-top:373.55pt;width:101pt;height:18pt;z-index:251686912;visibility:visible;mso-wrap-style:square;mso-width-percent:0;mso-height-percent:0;mso-wrap-distance-left:9pt;mso-wrap-distance-top:3.6pt;mso-wrap-distance-right:9pt;mso-wrap-distance-bottom:3.6pt;mso-position-horizontal:absolute;mso-position-horizontal-relative:text;mso-position-vertical:absolute;mso-position-vertical-relative:page;mso-width-percent:0;mso-height-percent:0;mso-width-relative:margin;mso-height-relative:margin;v-text-anchor:top" o:gfxdata="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" filled="f" stroked="f">
+                <v:textbox>
+                  <w:txbxContent>
+                    <w:p>
+                      <w:pPr>
+                        <w:rPr>
+                          <w:rFonts w:ascii="Courier New" w:hAnsi="Courier New" w:cs="Courier New"/>
+                          <w:sz w:val="18"/>
+                          <w:szCs w:val="18"/>
+                        </w:rPr>
+                      </w:pPr>
+                      <w:r>
+                        <w:rPr>
+                          <w:rFonts w:ascii="Courier New" w:hAnsi="Courier New" w:cs="Courier New"/>
+                          <w:sz w:val="18"/>
+                          <w:szCs w:val="18"/>
+                        </w:rPr>
+                        <w:t>(204) 442-2786</w:t>
+                      </w:r>
+                    </w:p>
+                  </w:txbxContent>
+                </v:textbox>
+                <w10:wrap anchory="page"/>
+              </v:shape>
+            </w:pict>
+          </mc:Fallback>
+        </mc:AlternateContent>
+      </w:r>
+      <w:r>
+        <w:rPr>
+          <w:rFonts w:ascii="Courier New" w:hAnsi="Courier New" w:cs="Courier New"/>
+          <w:noProof/>
+        </w:rPr>
+        <mc:AlternateContent>
+          <mc:Choice Requires="wps">
+            <w:drawing>
+              <wp:anchor distT="45720" distB="45720" distL="114300" distR="114300" simplePos="0" relativeHeight="251684864" behindDoc="0" locked="0" layoutInCell="1" allowOverlap="1" wp14:anchorId="1E0EC8BB" wp14:editId="0625488C">
+                <wp:simplePos x="0" y="0"/>
+                <wp:positionH relativeFrom="column">
+                  <wp:posOffset>413274</wp:posOffset>
+                </wp:positionH>
+                <wp:positionV relativeFrom="page">
+                  <wp:posOffset>4748530</wp:posOffset>
+                </wp:positionV>
+                <wp:extent cx="839924" cy="228600"/>
+                <wp:effectExtent l="0" t="0" r="0" b="0"/>
+                <wp:wrapNone/>
+                <wp:docPr id="991696072" name="Text Box 2"/>
+                <wp:cNvGraphicFramePr>
+                  <a:graphicFrameLocks xmlns:a="http://schemas.openxmlformats.org/drawingml/2006/main"/>
+                </wp:cNvGraphicFramePr>
+                <a:graphic xmlns:a="http://schemas.openxmlformats.org/drawingml/2006/main">
+                  <a:graphicData uri="http://schemas.microsoft.com/office/word/2010/wordprocessingShape">
+                    <wps:wsp>
+                      <wps:cNvSpPr txBox="1">
+                        <a:spLocks noChangeArrowheads="1"/>
+                      </wps:cNvSpPr>
+                      <wps:spPr bwMode="auto">
+                        <a:xfrm>
+                          <a:off x="0" y="0"/>
+                          <a:ext cx="839924" cy="228600"/>
+                        </a:xfrm>
+                        <a:prstGeom prst="rect">
+                          <a:avLst/>
+                        </a:prstGeom>
+                        <a:noFill/>
+                        <a:ln w="9525">
+                          <a:noFill/>
+                          <a:miter lim="800000"/>
+                          <a:headEnd/>
+                          <a:tailEnd/>
+                        </a:ln>
+                      </wps:spPr>
+                      <wps:txbx>
+                        <w:txbxContent>
+                          <w:p>
+                            <w:pPr>
+                              <w:rPr>
+                                <w:rFonts w:ascii="Courier New" w:hAnsi="Courier New" w:cs="Courier New"/>
+                                <w:sz w:val="18"/>
+                                <w:szCs w:val="18"/>
+                              </w:rPr>
+                            </w:pPr>
+                            <w:r>
+                              <w:rPr>
+                                <w:rFonts w:ascii="Courier New" w:hAnsi="Courier New" w:cs="Courier New"/>
+                                <w:sz w:val="18"/>
+                                <w:szCs w:val="18"/>
+                              </w:rPr>
+                              <w:t>+1</w:t>
+                            </w:r>
+                          </w:p>
+                        </w:txbxContent>
+                      </wps:txbx>
+                      <wps:bodyPr rot="0" vert="horz" wrap="square" lIns="91440" tIns="45720" rIns="91440" bIns="45720" anchor="t" anchorCtr="0">
+                        <a:noAutofit/>
+                      </wps:bodyPr>
+                    </wps:wsp>
+                  </a:graphicData>
+                </a:graphic>
+                <wp14:sizeRelH relativeFrom="margin">
+                  <wp14:pctWidth>0</wp14:pctWidth>
+                </wp14:sizeRelH>
+                <wp14:sizeRelV relativeFrom="margin">
+                  <wp14:pctHeight>0</wp14:pctHeight>
+                </wp14:sizeRelV>
+              </wp:anchor>
+            </w:drawing>
+          </mc:Choice>
+          <mc:Fallback>
+            <w:pict>
+              <v:shape w14:anchorId="1E0EC8BB" id="_x0000_s1038" type="#_x0000_t202" style="position:absolute;margin-left:32.55pt;margin-top:373.9pt;width:66.15pt;height:18pt;z-index:251684864;visibility:visible;mso-wrap-style:square;mso-width-percent:0;mso-height-percent:0;mso-wrap-distance-left:9pt;mso-wrap-distance-top:3.6pt;mso-wrap-distance-right:9pt;mso-wrap-distance-bottom:3.6pt;mso-position-horizontal:absolute;mso-position-horizontal-relative:text;mso-position-vertical:absolute;mso-position-vertical-relative:page;mso-width-percent:0;mso-height-percent:0;mso-width-relative:margin;mso-height-relative:margin;v-text-anchor:top" o:gfxdata="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" filled="f" stroked="f">
+                <v:textbox>
+                  <w:txbxContent>
+                    <w:p>
+                      <w:pPr>
+                        <w:rPr>
+                          <w:rFonts w:ascii="Courier New" w:hAnsi="Courier New" w:cs="Courier New"/>
+                          <w:sz w:val="18"/>
+                          <w:szCs w:val="18"/>
+                        </w:rPr>
+                      </w:pPr>
+                      <w:r>
+                        <w:rPr>
+                          <w:rFonts w:ascii="Courier New" w:hAnsi="Courier New" w:cs="Courier New"/>
+                          <w:sz w:val="18"/>
+                          <w:szCs w:val="18"/>
+                        </w:rPr>
+                        <w:t>+1</w:t>
+                      </w:r>
+                    </w:p>
+                  </w:txbxContent>
+                </v:textbox>
+                <w10:wrap anchory="page"/>
+              </v:shape>
+            </w:pict>
+          </mc:Fallback>
+        </mc:AlternateContent>
+      </w:r>
+    </w:p>
+    <w:p>
+      <w:pPr>
+        <w:rPr>
+          <w:rFonts w:ascii="Courier New" w:hAnsi="Courier New" w:cs="Courier New"/>
+          <w:noProof/>
+          <w:sz w:val="20"/>
+          <w:szCs w:val="20"/>
+        </w:rPr>
+      </w:pPr>
+    </w:p>
+    <w:p>
+      <w:pPr>
+        <w:rPr>
+          <w:rFonts w:ascii="Courier New" w:hAnsi="Courier New" w:cs="Courier New"/>
+          <w:noProof/>
+          <w:sz w:val="20"/>
+          <w:szCs w:val="20"/>
+        </w:rPr>
+      </w:pPr>
+    </w:p>
+    <w:p>
+      <w:pPr>
+        <w:rPr>
+          <w:rFonts w:ascii="Courier New" w:hAnsi="Courier New" w:cs="Courier New"/>
+          <w:noProof/>
+          <w:sz w:val="20"/>
+          <w:szCs w:val="20"/>
+        </w:rPr>
+      </w:pPr>
+    </w:p>
+    <w:p>
+      <w:pPr>
+        <w:rPr>
+          <w:rFonts w:ascii="Courier New" w:hAnsi="Courier New" w:cs="Courier New"/>
+          <w:noProof/>
+          <w:sz w:val="20"/>
+          <w:szCs w:val="20"/>
+        </w:rPr>
+      </w:pPr>
+      <w:r>
+        <w:rPr>
+          <w:rFonts w:ascii="Courier New" w:hAnsi="Courier New" w:cs="Courier New"/>
+          <w:noProof/>
+        </w:rPr>
+        <mc:AlternateContent>
+          <mc:Choice Requires="wps">
+            <w:drawing>
+              <wp:anchor distT="45720" distB="45720" distL="114300" distR="114300" simplePos="0" relativeHeight="251688960" behindDoc="0" locked="0" layoutInCell="1" allowOverlap="1" wp14:anchorId="34EDE617" wp14:editId="5F44999E">
+                <wp:simplePos x="0" y="0"/>
+                <wp:positionH relativeFrom="column">
+                  <wp:posOffset>412422</wp:posOffset>
+                </wp:positionH>
+                <wp:positionV relativeFrom="page">
+                  <wp:posOffset>5666740</wp:posOffset>
+                </wp:positionV>
+                <wp:extent cx="1522621" cy="228600"/>
+                <wp:effectExtent l="0" t="0" r="0" b="0"/>
+                <wp:wrapNone/>
+                <wp:docPr id="852364526" name="Text Box 2"/>
+                <wp:cNvGraphicFramePr>
+                  <a:graphicFrameLocks xmlns:a="http://schemas.openxmlformats.org/drawingml/2006/main"/>
+                </wp:cNvGraphicFramePr>
+                <a:graphic xmlns:a="http://schemas.openxmlformats.org/drawingml/2006/main">
+                  <a:graphicData uri="http://schemas.microsoft.com/office/word/2010/wordprocessingShape">
+                    <wps:wsp>
+                      <wps:cNvSpPr txBox="1">
+                        <a:spLocks noChangeArrowheads="1"/>
+                      </wps:cNvSpPr>
+                      <wps:spPr bwMode="auto">
+                        <a:xfrm>
+                          <a:off x="0" y="0"/>
+                          <a:ext cx="1522621" cy="228600"/>
+                        </a:xfrm>
+                        <a:prstGeom prst="rect">
+                          <a:avLst/>
+                        </a:prstGeom>
+                        <a:noFill/>
+                        <a:ln w="9525">
+                          <a:noFill/>
+                          <a:miter lim="800000"/>
+                          <a:headEnd/>
+                          <a:tailEnd/>
+                        </a:ln>
+                      </wps:spPr>
+                      <wps:txbx>
+                        <w:txbxContent>
+                          <w:p>
+                            <w:pPr>
+                              <w:rPr>
+                                <w:rFonts w:ascii="Courier New" w:hAnsi="Courier New" w:cs="Courier New"/>
+                                <w:sz w:val="18"/>
+                                <w:szCs w:val="18"/>
+                              </w:rPr>
+                            </w:pPr>
+                            <w:r>
+                              <w:rPr>
+                                <w:rFonts w:ascii="Courier New" w:hAnsi="Courier New" w:cs="Courier New"/>
+                                <w:sz w:val="18"/>
+                                <w:szCs w:val="18"/>
+                              </w:rPr>
+                              <w:t>DOCTOR@AMCAIM.CA</w:t>
+                            </w:r>
+                          </w:p>
+                        </w:txbxContent>
+                      </wps:txbx>
+                      <wps:bodyPr rot="0" vert="horz" wrap="square" lIns="91440" tIns="45720" rIns="91440" bIns="45720" anchor="t" anchorCtr="0">
+                        <a:noAutofit/>
+                      </wps:bodyPr>
+                    </wps:wsp>
+                  </a:graphicData>
+                </a:graphic>
+                <wp14:sizeRelH relativeFrom="margin">
+                  <wp14:pctWidth>0</wp14:pctWidth>
+                </wp14:sizeRelH>
+                <wp14:sizeRelV relativeFrom="margin">
+                  <wp14:pctHeight>0</wp14:pctHeight>
+                </wp14:sizeRelV>
+              </wp:anchor>
+            </w:drawing>
+          </mc:Choice>
+          <mc:Fallback>
+            <w:pict>
+              <v:shape w14:anchorId="34EDE617" id="_x0000_s1039" type="#_x0000_t202" style="position:absolute;margin-left:32.45pt;margin-top:446.2pt;width:119.9pt;height:18pt;z-index:251688960;visibility:visible;mso-wrap-style:square;mso-width-percent:0;mso-height-percent:0;mso-wrap-distance-left:9pt;mso-wrap-distance-top:3.6pt;mso-wrap-distance-right:9pt;mso-wrap-distance-bottom:3.6pt;mso-position-horizontal:absolute;mso-position-horizontal-relative:text;mso-position-vertical:absolute;mso-position-vertical-relative:page;mso-width-percent:0;mso-height-percent:0;mso-width-relative:margin;mso-height-relative:margin;v-text-anchor:top" o:gfxdata="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" filled="f" stroked="f">
+                <v:textbox>
+                  <w:txbxContent>
+                    <w:p>
+                      <w:pPr>
+                        <w:rPr>
+                          <w:rFonts w:ascii="Courier New" w:hAnsi="Courier New" w:cs="Courier New"/>
+                          <w:sz w:val="18"/>
+                          <w:szCs w:val="18"/>
+                        </w:rPr>
+                      </w:pPr>
+                      <w:r>
+                        <w:rPr>
+                          <w:rFonts w:ascii="Courier New" w:hAnsi="Courier New" w:cs="Courier New"/>
+                          <w:sz w:val="18"/>
+                          <w:szCs w:val="18"/>
+                        </w:rPr>
+                        <w:t>DOCTOR@AMCAIM.CA</w:t>
+                      </w:r>
+                    </w:p>
+                  </w:txbxContent>
+                </v:textbox>
+                <w10:wrap anchory="page"/>
+              </v:shape>
+            </w:pict>
+          </mc:Fallback>
+        </mc:AlternateContent>
+      </w:r>
     </w:p>
     <w:p>
       <w:pPr>
@@ -956,16 +2529,6 @@
           <w:szCs w:val="20"/>
         </w:rPr>
       </w:pPr>
-    </w:p>
-    <w:p>
-      <w:pPr>
-        <w:rPr>
-          <w:rFonts w:ascii="Courier New" w:hAnsi="Courier New" w:cs="Courier New"/>
-          <w:noProof/>
-          <w:sz w:val="20"/>
-          <w:szCs w:val="20"/>
-        </w:rPr>
-      </w:pPr>
       <w:r>
         <w:rPr>
           <w:rFonts w:ascii="Courier New" w:hAnsi="Courier New" w:cs="Courier New"/>
@@ -973,17 +2536,18 @@
           <w:sz w:val="20"/>
           <w:szCs w:val="20"/>
         </w:rPr>
+        <w:lastRenderedPageBreak/>
         <w:drawing>
-          <wp:anchor distT="0" distB="0" distL="114300" distR="114300" simplePos="0" relativeHeight="251660288" behindDoc="1" locked="0" layoutInCell="1" allowOverlap="1" wp14:anchorId="09E8E557" wp14:editId="0525917D">
+          <wp:anchor distT="0" distB="0" distL="114300" distR="114300" simplePos="0" relativeHeight="251660288" behindDoc="1" locked="0" layoutInCell="1" allowOverlap="1" wp14:anchorId="09E8E557" wp14:editId="1D25AE40">
             <wp:simplePos x="0" y="0"/>
             <wp:positionH relativeFrom="margin">
-              <wp:align>center</wp:align>
+              <wp:posOffset>9525</wp:posOffset>
             </wp:positionH>
-            <wp:positionV relativeFrom="margin">
-              <wp:align>center</wp:align>
+            <wp:positionV relativeFrom="page">
+              <wp:align>bottom</wp:align>
             </wp:positionV>
-            <wp:extent cx="7753864" cy="10045478"/>
-            <wp:effectExtent l="0" t="0" r="0" b="0"/>
+            <wp:extent cx="7753350" cy="10032365"/>
+            <wp:effectExtent l="0" t="0" r="0" b="6985"/>
             <wp:wrapNone/>
             <wp:docPr id="485935145" name="Picture 3"/>
             <wp:cNvGraphicFramePr>
@@ -993,20 +2557,19 @@
               <a:graphicData uri="http://schemas.openxmlformats.org/drawingml/2006/picture">
                 <pic:pic xmlns:pic="http://schemas.openxmlformats.org/drawingml/2006/picture">
                   <pic:nvPicPr>
-                    <pic:cNvPr id="0" name="Picture 3"/>
+                    <pic:cNvPr id="485935145" name="Picture 3"/>
                     <pic:cNvPicPr>
                       <a:picLocks noChangeAspect="1" noChangeArrowheads="1"/>
                     </pic:cNvPicPr>
                   </pic:nvPicPr>
                   <pic:blipFill>
-                    <a:blip r:embed="rId6">
+                    <a:blip r:embed="rId6" cstate="print">
                       <a:extLst>
                         <a:ext uri="{28A0092B-C50C-407E-A947-70E740481C1C}">
                           <a14:useLocalDpi xmlns:a14="http://schemas.microsoft.com/office/drawing/2010/main" val="0"/>
                         </a:ext>
                       </a:extLst>
                     </a:blip>
-                    <a:srcRect/>
                     <a:stretch>
                       <a:fillRect/>
                     </a:stretch>
@@ -1014,7 +2577,7 @@
                   <pic:spPr bwMode="auto">
                     <a:xfrm>
                       <a:off x="0" y="0"/>
-                      <a:ext cx="7753864" cy="10045478"/>
+                      <a:ext cx="7753350" cy="10032365"/>
                     </a:xfrm>
                     <a:prstGeom prst="rect">
                       <a:avLst/>
@@ -1033,6 +2596,16 @@
           </wp:anchor>
         </w:drawing>
       </w:r>
+    </w:p>
+    <w:p>
+      <w:pPr>
+        <w:rPr>
+          <w:rFonts w:ascii="Courier New" w:hAnsi="Courier New" w:cs="Courier New"/>
+          <w:noProof/>
+          <w:sz w:val="20"/>
+          <w:szCs w:val="20"/>
+        </w:rPr>
+      </w:pPr>
     </w:p>
     <w:p>
       <w:pPr>

</xml_diff>